<commit_message>
movie assignment data added
</commit_message>
<xml_diff>
--- a/Assignments/Assignment 1.docx
+++ b/Assignments/Assignment 1.docx
@@ -1658,6 +1658,68 @@
                 <w:sz w:val="32"/>
                 <w:szCs w:val="32"/>
               </w:rPr>
+              <w:t>Movie_cast_id</w:t>
+            </w:r>
+          </w:p>
+        </w:tc>
+        <w:tc>
+          <w:tcPr>
+            <w:tcW w:w="3005" w:type="dxa"/>
+          </w:tcPr>
+          <w:p>
+            <w:pPr>
+              <w:rPr>
+                <w:sz w:val="32"/>
+                <w:szCs w:val="32"/>
+              </w:rPr>
+            </w:pPr>
+            <w:r>
+              <w:rPr>
+                <w:sz w:val="32"/>
+                <w:szCs w:val="32"/>
+              </w:rPr>
+              <w:t>Int</w:t>
+            </w:r>
+          </w:p>
+        </w:tc>
+        <w:tc>
+          <w:tcPr>
+            <w:tcW w:w="3006" w:type="dxa"/>
+          </w:tcPr>
+          <w:p>
+            <w:pPr>
+              <w:rPr>
+                <w:sz w:val="32"/>
+                <w:szCs w:val="32"/>
+              </w:rPr>
+            </w:pPr>
+            <w:r>
+              <w:rPr>
+                <w:sz w:val="32"/>
+                <w:szCs w:val="32"/>
+              </w:rPr>
+              <w:t>Primary key</w:t>
+            </w:r>
+          </w:p>
+        </w:tc>
+      </w:tr>
+      <w:tr>
+        <w:tc>
+          <w:tcPr>
+            <w:tcW w:w="3005" w:type="dxa"/>
+          </w:tcPr>
+          <w:p>
+            <w:pPr>
+              <w:rPr>
+                <w:sz w:val="32"/>
+                <w:szCs w:val="32"/>
+              </w:rPr>
+            </w:pPr>
+            <w:r>
+              <w:rPr>
+                <w:sz w:val="32"/>
+                <w:szCs w:val="32"/>
+              </w:rPr>
               <w:t>Fk_act_id</w:t>
             </w:r>
           </w:p>
@@ -2468,6 +2530,7 @@
           <w:sz w:val="32"/>
           <w:szCs w:val="32"/>
         </w:rPr>
+        <w:lastRenderedPageBreak/>
         <w:t>8. genres</w:t>
       </w:r>
     </w:p>
@@ -2499,7 +2562,6 @@
                 <w:sz w:val="32"/>
                 <w:szCs w:val="32"/>
               </w:rPr>
-              <w:lastRenderedPageBreak/>
               <w:t>Column Name</w:t>
             </w:r>
           </w:p>

</xml_diff>

<commit_message>
assignments for movie database added
</commit_message>
<xml_diff>
--- a/Assignments/Assignment 1.docx
+++ b/Assignments/Assignment 1.docx
@@ -3079,14 +3079,42 @@
           <w:sz w:val="32"/>
           <w:szCs w:val="32"/>
         </w:rPr>
-        <w:t>Write SQL queries to display</w:t>
-      </w:r>
-      <w:r>
-        <w:rPr>
-          <w:sz w:val="32"/>
-          <w:szCs w:val="32"/>
-        </w:rPr>
-        <w:t xml:space="preserve"> all the movies.</w:t>
+        <w:t>Write SQL quer</w:t>
+      </w:r>
+      <w:r>
+        <w:rPr>
+          <w:sz w:val="32"/>
+          <w:szCs w:val="32"/>
+        </w:rPr>
+        <w:t>y</w:t>
+      </w:r>
+      <w:r>
+        <w:rPr>
+          <w:sz w:val="32"/>
+          <w:szCs w:val="32"/>
+        </w:rPr>
+        <w:t xml:space="preserve"> to display</w:t>
+      </w:r>
+      <w:r>
+        <w:rPr>
+          <w:sz w:val="32"/>
+          <w:szCs w:val="32"/>
+        </w:rPr>
+        <w:t xml:space="preserve"> all the movie</w:t>
+      </w:r>
+      <w:r>
+        <w:rPr>
+          <w:sz w:val="32"/>
+          <w:szCs w:val="32"/>
+        </w:rPr>
+        <w:t xml:space="preserve"> data</w:t>
+      </w:r>
+      <w:r>
+        <w:rPr>
+          <w:sz w:val="32"/>
+          <w:szCs w:val="32"/>
+        </w:rPr>
+        <w:t>.</w:t>
       </w:r>
     </w:p>
     <w:p>
@@ -3108,7 +3136,21 @@
           <w:sz w:val="32"/>
           <w:szCs w:val="32"/>
         </w:rPr>
-        <w:t xml:space="preserve">Write SQL queries to display </w:t>
+        <w:t>Write SQL quer</w:t>
+      </w:r>
+      <w:r>
+        <w:rPr>
+          <w:sz w:val="32"/>
+          <w:szCs w:val="32"/>
+        </w:rPr>
+        <w:t>y</w:t>
+      </w:r>
+      <w:r>
+        <w:rPr>
+          <w:sz w:val="32"/>
+          <w:szCs w:val="32"/>
+        </w:rPr>
+        <w:t xml:space="preserve"> to display </w:t>
       </w:r>
       <w:r>
         <w:rPr>
@@ -3137,7 +3179,21 @@
           <w:sz w:val="32"/>
           <w:szCs w:val="32"/>
         </w:rPr>
-        <w:t xml:space="preserve">Write SQL queries to display </w:t>
+        <w:t>Write SQL quer</w:t>
+      </w:r>
+      <w:r>
+        <w:rPr>
+          <w:sz w:val="32"/>
+          <w:szCs w:val="32"/>
+        </w:rPr>
+        <w:t>y</w:t>
+      </w:r>
+      <w:r>
+        <w:rPr>
+          <w:sz w:val="32"/>
+          <w:szCs w:val="32"/>
+        </w:rPr>
+        <w:t xml:space="preserve"> to display </w:t>
       </w:r>
       <w:r>
         <w:rPr>
@@ -3166,7 +3222,21 @@
           <w:sz w:val="32"/>
           <w:szCs w:val="32"/>
         </w:rPr>
-        <w:t xml:space="preserve">Write SQL queries to display </w:t>
+        <w:t>Write SQL quer</w:t>
+      </w:r>
+      <w:r>
+        <w:rPr>
+          <w:sz w:val="32"/>
+          <w:szCs w:val="32"/>
+        </w:rPr>
+        <w:t>y</w:t>
+      </w:r>
+      <w:r>
+        <w:rPr>
+          <w:sz w:val="32"/>
+          <w:szCs w:val="32"/>
+        </w:rPr>
+        <w:t xml:space="preserve"> to display </w:t>
       </w:r>
       <w:r>
         <w:rPr>
@@ -3195,7 +3265,21 @@
           <w:sz w:val="32"/>
           <w:szCs w:val="32"/>
         </w:rPr>
-        <w:t xml:space="preserve">Write SQL queries to display </w:t>
+        <w:t>Write SQL quer</w:t>
+      </w:r>
+      <w:r>
+        <w:rPr>
+          <w:sz w:val="32"/>
+          <w:szCs w:val="32"/>
+        </w:rPr>
+        <w:t>y</w:t>
+      </w:r>
+      <w:r>
+        <w:rPr>
+          <w:sz w:val="32"/>
+          <w:szCs w:val="32"/>
+        </w:rPr>
+        <w:t xml:space="preserve"> to display </w:t>
       </w:r>
       <w:r>
         <w:rPr>
@@ -3224,7 +3308,21 @@
           <w:sz w:val="32"/>
           <w:szCs w:val="32"/>
         </w:rPr>
-        <w:t xml:space="preserve">Write SQL queries to display </w:t>
+        <w:t>Write SQL quer</w:t>
+      </w:r>
+      <w:r>
+        <w:rPr>
+          <w:sz w:val="32"/>
+          <w:szCs w:val="32"/>
+        </w:rPr>
+        <w:t>y</w:t>
+      </w:r>
+      <w:r>
+        <w:rPr>
+          <w:sz w:val="32"/>
+          <w:szCs w:val="32"/>
+        </w:rPr>
+        <w:t xml:space="preserve"> to display </w:t>
       </w:r>
       <w:r>
         <w:rPr>
@@ -3281,29 +3379,93 @@
           <w:sz w:val="32"/>
           <w:szCs w:val="32"/>
         </w:rPr>
-        <w:t xml:space="preserve">Write SQL queries to display </w:t>
-      </w:r>
-      <w:r>
-        <w:rPr>
-          <w:sz w:val="32"/>
-          <w:szCs w:val="32"/>
-        </w:rPr>
-        <w:t>the year of the English movies.</w:t>
-      </w:r>
-    </w:p>
-    <w:p>
-      <w:pPr>
-        <w:rPr>
-          <w:sz w:val="32"/>
-          <w:szCs w:val="32"/>
-        </w:rPr>
-      </w:pPr>
-      <w:r>
-        <w:rPr>
-          <w:sz w:val="32"/>
-          <w:szCs w:val="32"/>
-        </w:rPr>
-        <w:t xml:space="preserve">8. Write SQL queries to display </w:t>
+        <w:t>Write SQL quer</w:t>
+      </w:r>
+      <w:r>
+        <w:rPr>
+          <w:sz w:val="32"/>
+          <w:szCs w:val="32"/>
+        </w:rPr>
+        <w:t>y</w:t>
+      </w:r>
+      <w:r>
+        <w:rPr>
+          <w:sz w:val="32"/>
+          <w:szCs w:val="32"/>
+        </w:rPr>
+        <w:t xml:space="preserve"> to display </w:t>
+      </w:r>
+      <w:r>
+        <w:rPr>
+          <w:sz w:val="32"/>
+          <w:szCs w:val="32"/>
+        </w:rPr>
+        <w:t>the</w:t>
+      </w:r>
+      <w:r>
+        <w:rPr>
+          <w:sz w:val="32"/>
+          <w:szCs w:val="32"/>
+        </w:rPr>
+        <w:t xml:space="preserve"> movie name and</w:t>
+      </w:r>
+      <w:r>
+        <w:rPr>
+          <w:sz w:val="32"/>
+          <w:szCs w:val="32"/>
+        </w:rPr>
+        <w:t xml:space="preserve"> year of the English movies.</w:t>
+      </w:r>
+    </w:p>
+    <w:p>
+      <w:pPr>
+        <w:rPr>
+          <w:sz w:val="32"/>
+          <w:szCs w:val="32"/>
+        </w:rPr>
+      </w:pPr>
+      <w:r>
+        <w:rPr>
+          <w:sz w:val="32"/>
+          <w:szCs w:val="32"/>
+        </w:rPr>
+        <w:t xml:space="preserve">8. </w:t>
+      </w:r>
+      <w:r>
+        <w:rPr>
+          <w:sz w:val="32"/>
+          <w:szCs w:val="32"/>
+        </w:rPr>
+        <w:t>Write SQL query to display the movie</w:t>
+      </w:r>
+      <w:r>
+        <w:rPr>
+          <w:sz w:val="32"/>
+          <w:szCs w:val="32"/>
+        </w:rPr>
+        <w:t xml:space="preserve"> data those are released in UK, USA and Poland.</w:t>
+      </w:r>
+    </w:p>
+    <w:p>
+      <w:pPr>
+        <w:rPr>
+          <w:sz w:val="32"/>
+          <w:szCs w:val="32"/>
+        </w:rPr>
+      </w:pPr>
+      <w:r>
+        <w:rPr>
+          <w:sz w:val="32"/>
+          <w:szCs w:val="32"/>
+        </w:rPr>
+        <w:t>9</w:t>
+      </w:r>
+      <w:r>
+        <w:rPr>
+          <w:sz w:val="32"/>
+          <w:szCs w:val="32"/>
+        </w:rPr>
+        <w:t xml:space="preserve">. Write SQL queries to display </w:t>
       </w:r>
       <w:r>
         <w:rPr>
@@ -3332,53 +3494,165 @@
           <w:sz w:val="32"/>
           <w:szCs w:val="32"/>
         </w:rPr>
-        <w:t>9. Write SQL queries to display all the movies in Hindi and released after year 2000.</w:t>
-      </w:r>
-    </w:p>
-    <w:p>
-      <w:pPr>
-        <w:rPr>
-          <w:sz w:val="32"/>
-          <w:szCs w:val="32"/>
-        </w:rPr>
-      </w:pPr>
-      <w:r>
-        <w:rPr>
-          <w:sz w:val="32"/>
-          <w:szCs w:val="32"/>
-        </w:rPr>
-        <w:t>10. Write SQL queries to display all the movies that starts with H.</w:t>
-      </w:r>
-    </w:p>
-    <w:p>
-      <w:pPr>
-        <w:rPr>
-          <w:sz w:val="32"/>
-          <w:szCs w:val="32"/>
-        </w:rPr>
-      </w:pPr>
-      <w:r>
-        <w:rPr>
-          <w:sz w:val="32"/>
-          <w:szCs w:val="32"/>
-        </w:rPr>
         <w:lastRenderedPageBreak/>
-        <w:t>11. Write SQL queries to display all the movies that are not released in 2000.</w:t>
-      </w:r>
-    </w:p>
-    <w:p>
-      <w:pPr>
-        <w:rPr>
-          <w:sz w:val="32"/>
-          <w:szCs w:val="32"/>
-        </w:rPr>
-      </w:pPr>
-      <w:r>
-        <w:rPr>
-          <w:sz w:val="32"/>
-          <w:szCs w:val="32"/>
-        </w:rPr>
-        <w:t xml:space="preserve">12. </w:t>
+        <w:t>10</w:t>
+      </w:r>
+      <w:r>
+        <w:rPr>
+          <w:sz w:val="32"/>
+          <w:szCs w:val="32"/>
+        </w:rPr>
+        <w:t>. Write SQL quer</w:t>
+      </w:r>
+      <w:r>
+        <w:rPr>
+          <w:sz w:val="32"/>
+          <w:szCs w:val="32"/>
+        </w:rPr>
+        <w:t>y</w:t>
+      </w:r>
+      <w:r>
+        <w:rPr>
+          <w:sz w:val="32"/>
+          <w:szCs w:val="32"/>
+        </w:rPr>
+        <w:t xml:space="preserve"> to display all the movies in Hindi and released after year 2000.</w:t>
+      </w:r>
+    </w:p>
+    <w:p>
+      <w:pPr>
+        <w:rPr>
+          <w:sz w:val="32"/>
+          <w:szCs w:val="32"/>
+        </w:rPr>
+      </w:pPr>
+      <w:r>
+        <w:rPr>
+          <w:sz w:val="32"/>
+          <w:szCs w:val="32"/>
+        </w:rPr>
+        <w:t>1</w:t>
+      </w:r>
+      <w:r>
+        <w:rPr>
+          <w:sz w:val="32"/>
+          <w:szCs w:val="32"/>
+        </w:rPr>
+        <w:t>1</w:t>
+      </w:r>
+      <w:r>
+        <w:rPr>
+          <w:sz w:val="32"/>
+          <w:szCs w:val="32"/>
+        </w:rPr>
+        <w:t>. Write SQL quer</w:t>
+      </w:r>
+      <w:r>
+        <w:rPr>
+          <w:sz w:val="32"/>
+          <w:szCs w:val="32"/>
+        </w:rPr>
+        <w:t>y</w:t>
+      </w:r>
+      <w:r>
+        <w:rPr>
+          <w:sz w:val="32"/>
+          <w:szCs w:val="32"/>
+        </w:rPr>
+        <w:t xml:space="preserve"> to display all the movies that starts with H.</w:t>
+      </w:r>
+    </w:p>
+    <w:p>
+      <w:pPr>
+        <w:rPr>
+          <w:sz w:val="32"/>
+          <w:szCs w:val="32"/>
+        </w:rPr>
+      </w:pPr>
+      <w:r>
+        <w:rPr>
+          <w:sz w:val="32"/>
+          <w:szCs w:val="32"/>
+        </w:rPr>
+        <w:t>1</w:t>
+      </w:r>
+      <w:r>
+        <w:rPr>
+          <w:sz w:val="32"/>
+          <w:szCs w:val="32"/>
+        </w:rPr>
+        <w:t>2</w:t>
+      </w:r>
+      <w:r>
+        <w:rPr>
+          <w:sz w:val="32"/>
+          <w:szCs w:val="32"/>
+        </w:rPr>
+        <w:t>. Write SQL quer</w:t>
+      </w:r>
+      <w:r>
+        <w:rPr>
+          <w:sz w:val="32"/>
+          <w:szCs w:val="32"/>
+        </w:rPr>
+        <w:t>y</w:t>
+      </w:r>
+      <w:r>
+        <w:rPr>
+          <w:sz w:val="32"/>
+          <w:szCs w:val="32"/>
+        </w:rPr>
+        <w:t xml:space="preserve"> to display all the movies that are not released in </w:t>
+      </w:r>
+      <w:r>
+        <w:rPr>
+          <w:sz w:val="32"/>
+          <w:szCs w:val="32"/>
+        </w:rPr>
+        <w:t>1999 and</w:t>
+      </w:r>
+      <w:r>
+        <w:rPr>
+          <w:sz w:val="32"/>
+          <w:szCs w:val="32"/>
+        </w:rPr>
+        <w:t xml:space="preserve"> </w:t>
+      </w:r>
+      <w:r>
+        <w:rPr>
+          <w:sz w:val="32"/>
+          <w:szCs w:val="32"/>
+        </w:rPr>
+        <w:t>2000.</w:t>
+      </w:r>
+    </w:p>
+    <w:p>
+      <w:pPr>
+        <w:rPr>
+          <w:sz w:val="32"/>
+          <w:szCs w:val="32"/>
+        </w:rPr>
+      </w:pPr>
+      <w:r>
+        <w:rPr>
+          <w:sz w:val="32"/>
+          <w:szCs w:val="32"/>
+        </w:rPr>
+        <w:t>1</w:t>
+      </w:r>
+      <w:r>
+        <w:rPr>
+          <w:sz w:val="32"/>
+          <w:szCs w:val="32"/>
+        </w:rPr>
+        <w:t>3</w:t>
+      </w:r>
+      <w:r>
+        <w:rPr>
+          <w:sz w:val="32"/>
+          <w:szCs w:val="32"/>
+        </w:rPr>
+        <w:t xml:space="preserve">. </w:t>
       </w:r>
       <w:r>
         <w:rPr>
@@ -3400,22 +3674,93 @@
           <w:sz w:val="32"/>
           <w:szCs w:val="32"/>
         </w:rPr>
-        <w:t>13. write a SQL query to find when the movie ‘Uri’ released. Return movie release year.</w:t>
-      </w:r>
-    </w:p>
-    <w:p>
-      <w:pPr>
-        <w:rPr>
-          <w:sz w:val="32"/>
-          <w:szCs w:val="32"/>
-        </w:rPr>
-      </w:pPr>
-      <w:r>
-        <w:rPr>
-          <w:sz w:val="32"/>
-          <w:szCs w:val="32"/>
-        </w:rPr>
-        <w:t xml:space="preserve">14. Write a SQL </w:t>
+        <w:t>1</w:t>
+      </w:r>
+      <w:r>
+        <w:rPr>
+          <w:sz w:val="32"/>
+          <w:szCs w:val="32"/>
+        </w:rPr>
+        <w:t>4</w:t>
+      </w:r>
+      <w:r>
+        <w:rPr>
+          <w:sz w:val="32"/>
+          <w:szCs w:val="32"/>
+        </w:rPr>
+        <w:t xml:space="preserve">. </w:t>
+      </w:r>
+      <w:r>
+        <w:rPr>
+          <w:sz w:val="32"/>
+          <w:szCs w:val="32"/>
+        </w:rPr>
+        <w:t>W</w:t>
+      </w:r>
+      <w:r>
+        <w:rPr>
+          <w:sz w:val="32"/>
+          <w:szCs w:val="32"/>
+        </w:rPr>
+        <w:t>rite a SQL query to find when the movie ‘Uri’ released. Return movie</w:t>
+      </w:r>
+      <w:r>
+        <w:rPr>
+          <w:sz w:val="32"/>
+          <w:szCs w:val="32"/>
+        </w:rPr>
+        <w:t xml:space="preserve"> title, its release country and</w:t>
+      </w:r>
+      <w:r>
+        <w:rPr>
+          <w:sz w:val="32"/>
+          <w:szCs w:val="32"/>
+        </w:rPr>
+        <w:t xml:space="preserve"> release year.</w:t>
+      </w:r>
+    </w:p>
+    <w:p>
+      <w:pPr>
+        <w:rPr>
+          <w:sz w:val="32"/>
+          <w:szCs w:val="32"/>
+        </w:rPr>
+      </w:pPr>
+      <w:r>
+        <w:rPr>
+          <w:sz w:val="32"/>
+          <w:szCs w:val="32"/>
+        </w:rPr>
+        <w:t>15. Write a SQL query to arrange the movie data as oldest to newest movie.</w:t>
+      </w:r>
+    </w:p>
+    <w:p>
+      <w:pPr>
+        <w:rPr>
+          <w:sz w:val="32"/>
+          <w:szCs w:val="32"/>
+        </w:rPr>
+      </w:pPr>
+      <w:r>
+        <w:rPr>
+          <w:sz w:val="32"/>
+          <w:szCs w:val="32"/>
+        </w:rPr>
+        <w:t>1</w:t>
+      </w:r>
+      <w:r>
+        <w:rPr>
+          <w:sz w:val="32"/>
+          <w:szCs w:val="32"/>
+        </w:rPr>
+        <w:t>6</w:t>
+      </w:r>
+      <w:r>
+        <w:rPr>
+          <w:sz w:val="32"/>
+          <w:szCs w:val="32"/>
+        </w:rPr>
+        <w:t xml:space="preserve">. Write a SQL </w:t>
       </w:r>
       <w:r>
         <w:rPr>
@@ -3423,6 +3768,267 @@
           <w:szCs w:val="32"/>
         </w:rPr>
         <w:t>query to find out movie names and their corresponding directors</w:t>
+      </w:r>
+      <w:r>
+        <w:rPr>
+          <w:sz w:val="32"/>
+          <w:szCs w:val="32"/>
+        </w:rPr>
+        <w:t>.</w:t>
+      </w:r>
+    </w:p>
+    <w:p>
+      <w:pPr>
+        <w:rPr>
+          <w:sz w:val="32"/>
+          <w:szCs w:val="32"/>
+        </w:rPr>
+      </w:pPr>
+      <w:r>
+        <w:rPr>
+          <w:sz w:val="32"/>
+          <w:szCs w:val="32"/>
+        </w:rPr>
+        <w:t xml:space="preserve">17. </w:t>
+      </w:r>
+      <w:r>
+        <w:rPr>
+          <w:sz w:val="32"/>
+          <w:szCs w:val="32"/>
+        </w:rPr>
+        <w:t xml:space="preserve">Write a SQL </w:t>
+      </w:r>
+      <w:r>
+        <w:rPr>
+          <w:sz w:val="32"/>
+          <w:szCs w:val="32"/>
+        </w:rPr>
+        <w:t>query to</w:t>
+      </w:r>
+      <w:r>
+        <w:rPr>
+          <w:sz w:val="32"/>
+          <w:szCs w:val="32"/>
+        </w:rPr>
+        <w:t xml:space="preserve"> display director names of the movies those are released in USA and India.</w:t>
+      </w:r>
+    </w:p>
+    <w:p>
+      <w:pPr>
+        <w:rPr>
+          <w:sz w:val="32"/>
+          <w:szCs w:val="32"/>
+        </w:rPr>
+      </w:pPr>
+      <w:r>
+        <w:rPr>
+          <w:sz w:val="32"/>
+          <w:szCs w:val="32"/>
+        </w:rPr>
+        <w:t xml:space="preserve">18. </w:t>
+      </w:r>
+      <w:r>
+        <w:rPr>
+          <w:sz w:val="32"/>
+          <w:szCs w:val="32"/>
+        </w:rPr>
+        <w:t xml:space="preserve">Write a SQL </w:t>
+      </w:r>
+      <w:r>
+        <w:rPr>
+          <w:sz w:val="32"/>
+          <w:szCs w:val="32"/>
+        </w:rPr>
+        <w:t>query to</w:t>
+      </w:r>
+      <w:r>
+        <w:rPr>
+          <w:sz w:val="32"/>
+          <w:szCs w:val="32"/>
+        </w:rPr>
+        <w:t xml:space="preserve"> display</w:t>
+      </w:r>
+      <w:r>
+        <w:rPr>
+          <w:sz w:val="32"/>
+          <w:szCs w:val="32"/>
+        </w:rPr>
+        <w:t xml:space="preserve"> the movie title and director name of all the Marathi movie.</w:t>
+      </w:r>
+    </w:p>
+    <w:p>
+      <w:pPr>
+        <w:rPr>
+          <w:sz w:val="32"/>
+          <w:szCs w:val="32"/>
+        </w:rPr>
+      </w:pPr>
+      <w:r>
+        <w:rPr>
+          <w:sz w:val="32"/>
+          <w:szCs w:val="32"/>
+        </w:rPr>
+        <w:t>19. Write a SQL query to display the movie title, movie language, release country and director name of the movies those are released between year 2010 and 2020.</w:t>
+      </w:r>
+    </w:p>
+    <w:p>
+      <w:pPr>
+        <w:rPr>
+          <w:sz w:val="32"/>
+          <w:szCs w:val="32"/>
+        </w:rPr>
+      </w:pPr>
+      <w:r>
+        <w:rPr>
+          <w:sz w:val="32"/>
+          <w:szCs w:val="32"/>
+        </w:rPr>
+        <w:t xml:space="preserve">20. </w:t>
+      </w:r>
+      <w:r>
+        <w:rPr>
+          <w:sz w:val="32"/>
+          <w:szCs w:val="32"/>
+        </w:rPr>
+        <w:t>Write a SQL query to display</w:t>
+      </w:r>
+      <w:r>
+        <w:rPr>
+          <w:sz w:val="32"/>
+          <w:szCs w:val="32"/>
+        </w:rPr>
+        <w:t xml:space="preserve"> the director names which are not the directors of English movies.</w:t>
+      </w:r>
+    </w:p>
+    <w:p>
+      <w:pPr>
+        <w:rPr>
+          <w:sz w:val="32"/>
+          <w:szCs w:val="32"/>
+        </w:rPr>
+      </w:pPr>
+      <w:r>
+        <w:rPr>
+          <w:sz w:val="32"/>
+          <w:szCs w:val="32"/>
+        </w:rPr>
+        <w:t xml:space="preserve">21. </w:t>
+      </w:r>
+      <w:r>
+        <w:rPr>
+          <w:sz w:val="32"/>
+          <w:szCs w:val="32"/>
+        </w:rPr>
+        <w:t>Write a SQL query to display the</w:t>
+      </w:r>
+      <w:r>
+        <w:rPr>
+          <w:sz w:val="32"/>
+          <w:szCs w:val="32"/>
+        </w:rPr>
+        <w:t xml:space="preserve"> number of movies that are released on or before year 2000.</w:t>
+      </w:r>
+    </w:p>
+    <w:p>
+      <w:pPr>
+        <w:rPr>
+          <w:sz w:val="32"/>
+          <w:szCs w:val="32"/>
+        </w:rPr>
+      </w:pPr>
+      <w:r>
+        <w:rPr>
+          <w:sz w:val="32"/>
+          <w:szCs w:val="32"/>
+        </w:rPr>
+        <w:t xml:space="preserve">22. </w:t>
+      </w:r>
+      <w:r>
+        <w:rPr>
+          <w:sz w:val="32"/>
+          <w:szCs w:val="32"/>
+        </w:rPr>
+        <w:t>Write a SQL query to display the</w:t>
+      </w:r>
+      <w:r>
+        <w:rPr>
+          <w:sz w:val="32"/>
+          <w:szCs w:val="32"/>
+        </w:rPr>
+        <w:t xml:space="preserve"> count of the movies those are released in India and UK.</w:t>
+      </w:r>
+    </w:p>
+    <w:p>
+      <w:pPr>
+        <w:rPr>
+          <w:sz w:val="32"/>
+          <w:szCs w:val="32"/>
+        </w:rPr>
+      </w:pPr>
+      <w:r>
+        <w:rPr>
+          <w:sz w:val="32"/>
+          <w:szCs w:val="32"/>
+        </w:rPr>
+        <w:t xml:space="preserve">23. </w:t>
+      </w:r>
+      <w:r>
+        <w:rPr>
+          <w:sz w:val="32"/>
+          <w:szCs w:val="32"/>
+        </w:rPr>
+        <w:t>Write a SQL query to display the</w:t>
+      </w:r>
+      <w:r>
+        <w:rPr>
+          <w:sz w:val="32"/>
+          <w:szCs w:val="32"/>
+        </w:rPr>
+        <w:t xml:space="preserve"> count of the movies </w:t>
+      </w:r>
+      <w:r>
+        <w:rPr>
+          <w:sz w:val="32"/>
+          <w:szCs w:val="32"/>
+        </w:rPr>
+        <w:t>for each</w:t>
+      </w:r>
+      <w:r>
+        <w:rPr>
+          <w:sz w:val="32"/>
+          <w:szCs w:val="32"/>
+        </w:rPr>
+        <w:t xml:space="preserve"> language.</w:t>
+      </w:r>
+    </w:p>
+    <w:p>
+      <w:pPr>
+        <w:rPr>
+          <w:sz w:val="32"/>
+          <w:szCs w:val="32"/>
+        </w:rPr>
+      </w:pPr>
+      <w:r>
+        <w:rPr>
+          <w:sz w:val="32"/>
+          <w:szCs w:val="32"/>
+        </w:rPr>
+        <w:lastRenderedPageBreak/>
+        <w:t xml:space="preserve">24. </w:t>
+      </w:r>
+      <w:r>
+        <w:rPr>
+          <w:sz w:val="32"/>
+          <w:szCs w:val="32"/>
+        </w:rPr>
+        <w:t>Write a SQL query to display the</w:t>
+      </w:r>
+      <w:r>
+        <w:rPr>
+          <w:sz w:val="32"/>
+          <w:szCs w:val="32"/>
+        </w:rPr>
+        <w:t xml:space="preserve"> count of the movies for each country.</w:t>
       </w:r>
     </w:p>
     <w:p>

</xml_diff>

<commit_message>
more movie assignments added
</commit_message>
<xml_diff>
--- a/Assignments/Assignment 1.docx
+++ b/Assignments/Assignment 1.docx
@@ -3429,21 +3429,7 @@
           <w:sz w:val="32"/>
           <w:szCs w:val="32"/>
         </w:rPr>
-        <w:t xml:space="preserve">8. </w:t>
-      </w:r>
-      <w:r>
-        <w:rPr>
-          <w:sz w:val="32"/>
-          <w:szCs w:val="32"/>
-        </w:rPr>
-        <w:t>Write SQL query to display the movie</w:t>
-      </w:r>
-      <w:r>
-        <w:rPr>
-          <w:sz w:val="32"/>
-          <w:szCs w:val="32"/>
-        </w:rPr>
-        <w:t xml:space="preserve"> data those are released in UK, USA and Poland.</w:t>
+        <w:t>8. Write SQL query to display the movie data those are released in UK, USA and Poland.</w:t>
       </w:r>
     </w:p>
     <w:p>
@@ -3789,14 +3775,7 @@
           <w:sz w:val="32"/>
           <w:szCs w:val="32"/>
         </w:rPr>
-        <w:t xml:space="preserve">17. </w:t>
-      </w:r>
-      <w:r>
-        <w:rPr>
-          <w:sz w:val="32"/>
-          <w:szCs w:val="32"/>
-        </w:rPr>
-        <w:t xml:space="preserve">Write a SQL </w:t>
+        <w:t xml:space="preserve">17. Write a SQL </w:t>
       </w:r>
       <w:r>
         <w:rPr>
@@ -3825,14 +3804,7 @@
           <w:sz w:val="32"/>
           <w:szCs w:val="32"/>
         </w:rPr>
-        <w:t xml:space="preserve">18. </w:t>
-      </w:r>
-      <w:r>
-        <w:rPr>
-          <w:sz w:val="32"/>
-          <w:szCs w:val="32"/>
-        </w:rPr>
-        <w:t xml:space="preserve">Write a SQL </w:t>
+        <w:t xml:space="preserve">18. Write a SQL </w:t>
       </w:r>
       <w:r>
         <w:rPr>
@@ -3846,14 +3818,7 @@
           <w:sz w:val="32"/>
           <w:szCs w:val="32"/>
         </w:rPr>
-        <w:t xml:space="preserve"> display</w:t>
-      </w:r>
-      <w:r>
-        <w:rPr>
-          <w:sz w:val="32"/>
-          <w:szCs w:val="32"/>
-        </w:rPr>
-        <w:t xml:space="preserve"> the movie title and director name of all the Marathi movie.</w:t>
+        <w:t xml:space="preserve"> display the movie title and director name of all the Marathi movie.</w:t>
       </w:r>
     </w:p>
     <w:p>
@@ -3883,36 +3848,97 @@
           <w:sz w:val="32"/>
           <w:szCs w:val="32"/>
         </w:rPr>
-        <w:t xml:space="preserve">20. </w:t>
-      </w:r>
-      <w:r>
-        <w:rPr>
-          <w:sz w:val="32"/>
-          <w:szCs w:val="32"/>
-        </w:rPr>
-        <w:t>Write a SQL query to display</w:t>
-      </w:r>
-      <w:r>
-        <w:rPr>
-          <w:sz w:val="32"/>
-          <w:szCs w:val="32"/>
-        </w:rPr>
-        <w:t xml:space="preserve"> the director names which are not the directors of English movies.</w:t>
-      </w:r>
-    </w:p>
-    <w:p>
-      <w:pPr>
-        <w:rPr>
-          <w:sz w:val="32"/>
-          <w:szCs w:val="32"/>
-        </w:rPr>
-      </w:pPr>
-      <w:r>
-        <w:rPr>
-          <w:sz w:val="32"/>
-          <w:szCs w:val="32"/>
-        </w:rPr>
-        <w:t xml:space="preserve">21. </w:t>
+        <w:t>20. Write a SQL query to display the director names which are not the directors of English movies.</w:t>
+      </w:r>
+    </w:p>
+    <w:p>
+      <w:pPr>
+        <w:rPr>
+          <w:sz w:val="32"/>
+          <w:szCs w:val="32"/>
+        </w:rPr>
+      </w:pPr>
+      <w:r>
+        <w:rPr>
+          <w:sz w:val="32"/>
+          <w:szCs w:val="32"/>
+        </w:rPr>
+        <w:t>21. Write a SQL query to display the number of movies that are released on or before year 2000.</w:t>
+      </w:r>
+    </w:p>
+    <w:p>
+      <w:pPr>
+        <w:rPr>
+          <w:sz w:val="32"/>
+          <w:szCs w:val="32"/>
+        </w:rPr>
+      </w:pPr>
+      <w:r>
+        <w:rPr>
+          <w:sz w:val="32"/>
+          <w:szCs w:val="32"/>
+        </w:rPr>
+        <w:t>22. Write a SQL query to display the count of the movies those are released in India and UK.</w:t>
+      </w:r>
+    </w:p>
+    <w:p>
+      <w:pPr>
+        <w:rPr>
+          <w:sz w:val="32"/>
+          <w:szCs w:val="32"/>
+        </w:rPr>
+      </w:pPr>
+      <w:r>
+        <w:rPr>
+          <w:sz w:val="32"/>
+          <w:szCs w:val="32"/>
+        </w:rPr>
+        <w:t xml:space="preserve">23. Write a SQL query to display the count of the movies </w:t>
+      </w:r>
+      <w:r>
+        <w:rPr>
+          <w:sz w:val="32"/>
+          <w:szCs w:val="32"/>
+        </w:rPr>
+        <w:t>for each</w:t>
+      </w:r>
+      <w:r>
+        <w:rPr>
+          <w:sz w:val="32"/>
+          <w:szCs w:val="32"/>
+        </w:rPr>
+        <w:t xml:space="preserve"> language.</w:t>
+      </w:r>
+    </w:p>
+    <w:p>
+      <w:pPr>
+        <w:rPr>
+          <w:sz w:val="32"/>
+          <w:szCs w:val="32"/>
+        </w:rPr>
+      </w:pPr>
+      <w:r>
+        <w:rPr>
+          <w:sz w:val="32"/>
+          <w:szCs w:val="32"/>
+        </w:rPr>
+        <w:lastRenderedPageBreak/>
+        <w:t>24. Write a SQL query to display the count of the movies for each country.</w:t>
+      </w:r>
+    </w:p>
+    <w:p>
+      <w:pPr>
+        <w:rPr>
+          <w:sz w:val="32"/>
+          <w:szCs w:val="32"/>
+        </w:rPr>
+      </w:pPr>
+      <w:r>
+        <w:rPr>
+          <w:sz w:val="32"/>
+          <w:szCs w:val="32"/>
+        </w:rPr>
+        <w:t xml:space="preserve">25. </w:t>
       </w:r>
       <w:r>
         <w:rPr>
@@ -3926,22 +3952,22 @@
           <w:sz w:val="32"/>
           <w:szCs w:val="32"/>
         </w:rPr>
-        <w:t xml:space="preserve"> number of movies that are released on or before year 2000.</w:t>
-      </w:r>
-    </w:p>
-    <w:p>
-      <w:pPr>
-        <w:rPr>
-          <w:sz w:val="32"/>
-          <w:szCs w:val="32"/>
-        </w:rPr>
-      </w:pPr>
-      <w:r>
-        <w:rPr>
-          <w:sz w:val="32"/>
-          <w:szCs w:val="32"/>
-        </w:rPr>
-        <w:t xml:space="preserve">22. </w:t>
+        <w:t xml:space="preserve"> actor names those are male.</w:t>
+      </w:r>
+    </w:p>
+    <w:p>
+      <w:pPr>
+        <w:rPr>
+          <w:sz w:val="32"/>
+          <w:szCs w:val="32"/>
+        </w:rPr>
+      </w:pPr>
+      <w:r>
+        <w:rPr>
+          <w:sz w:val="32"/>
+          <w:szCs w:val="32"/>
+        </w:rPr>
+        <w:t xml:space="preserve">26. </w:t>
       </w:r>
       <w:r>
         <w:rPr>
@@ -3955,22 +3981,22 @@
           <w:sz w:val="32"/>
           <w:szCs w:val="32"/>
         </w:rPr>
-        <w:t xml:space="preserve"> count of the movies those are released in India and UK.</w:t>
-      </w:r>
-    </w:p>
-    <w:p>
-      <w:pPr>
-        <w:rPr>
-          <w:sz w:val="32"/>
-          <w:szCs w:val="32"/>
-        </w:rPr>
-      </w:pPr>
-      <w:r>
-        <w:rPr>
-          <w:sz w:val="32"/>
-          <w:szCs w:val="32"/>
-        </w:rPr>
-        <w:t xml:space="preserve">23. </w:t>
+        <w:t xml:space="preserve"> actress names those are female.</w:t>
+      </w:r>
+    </w:p>
+    <w:p>
+      <w:pPr>
+        <w:rPr>
+          <w:sz w:val="32"/>
+          <w:szCs w:val="32"/>
+        </w:rPr>
+      </w:pPr>
+      <w:r>
+        <w:rPr>
+          <w:sz w:val="32"/>
+          <w:szCs w:val="32"/>
+        </w:rPr>
+        <w:t xml:space="preserve">27. </w:t>
       </w:r>
       <w:r>
         <w:rPr>
@@ -3984,37 +4010,22 @@
           <w:sz w:val="32"/>
           <w:szCs w:val="32"/>
         </w:rPr>
-        <w:t xml:space="preserve"> count of the movies </w:t>
-      </w:r>
-      <w:r>
-        <w:rPr>
-          <w:sz w:val="32"/>
-          <w:szCs w:val="32"/>
-        </w:rPr>
-        <w:t>for each</w:t>
-      </w:r>
-      <w:r>
-        <w:rPr>
-          <w:sz w:val="32"/>
-          <w:szCs w:val="32"/>
-        </w:rPr>
-        <w:t xml:space="preserve"> language.</w:t>
-      </w:r>
-    </w:p>
-    <w:p>
-      <w:pPr>
-        <w:rPr>
-          <w:sz w:val="32"/>
-          <w:szCs w:val="32"/>
-        </w:rPr>
-      </w:pPr>
-      <w:r>
-        <w:rPr>
-          <w:sz w:val="32"/>
-          <w:szCs w:val="32"/>
-        </w:rPr>
-        <w:lastRenderedPageBreak/>
-        <w:t xml:space="preserve">24. </w:t>
+        <w:t xml:space="preserve"> count of the male and female actors.</w:t>
+      </w:r>
+    </w:p>
+    <w:p>
+      <w:pPr>
+        <w:rPr>
+          <w:sz w:val="32"/>
+          <w:szCs w:val="32"/>
+        </w:rPr>
+      </w:pPr>
+      <w:r>
+        <w:rPr>
+          <w:sz w:val="32"/>
+          <w:szCs w:val="32"/>
+        </w:rPr>
+        <w:t xml:space="preserve">28. </w:t>
       </w:r>
       <w:r>
         <w:rPr>
@@ -4028,16 +4039,138 @@
           <w:sz w:val="32"/>
           <w:szCs w:val="32"/>
         </w:rPr>
-        <w:t xml:space="preserve"> count of the movies for each country.</w:t>
-      </w:r>
-    </w:p>
-    <w:p>
-      <w:pPr>
-        <w:rPr>
-          <w:sz w:val="32"/>
-          <w:szCs w:val="32"/>
-        </w:rPr>
-      </w:pPr>
+        <w:t xml:space="preserve"> maximum count of actors and their gender.</w:t>
+      </w:r>
+      <w:r>
+        <w:rPr>
+          <w:sz w:val="32"/>
+          <w:szCs w:val="32"/>
+        </w:rPr>
+        <w:t xml:space="preserve"> (Whoever has maximum count between male and female.)</w:t>
+      </w:r>
+    </w:p>
+    <w:p>
+      <w:pPr>
+        <w:rPr>
+          <w:sz w:val="32"/>
+          <w:szCs w:val="32"/>
+        </w:rPr>
+      </w:pPr>
+      <w:r>
+        <w:rPr>
+          <w:sz w:val="32"/>
+          <w:szCs w:val="32"/>
+        </w:rPr>
+        <w:t xml:space="preserve">29. </w:t>
+      </w:r>
+      <w:r>
+        <w:rPr>
+          <w:sz w:val="32"/>
+          <w:szCs w:val="32"/>
+        </w:rPr>
+        <w:t>Write a SQL query to display the</w:t>
+      </w:r>
+      <w:r>
+        <w:rPr>
+          <w:sz w:val="32"/>
+          <w:szCs w:val="32"/>
+        </w:rPr>
+        <w:t xml:space="preserve"> actor names where actor’s lname are starting with either ‘H’ or ‘A’.</w:t>
+      </w:r>
+    </w:p>
+    <w:p>
+      <w:pPr>
+        <w:rPr>
+          <w:sz w:val="32"/>
+          <w:szCs w:val="32"/>
+        </w:rPr>
+      </w:pPr>
+      <w:r>
+        <w:rPr>
+          <w:sz w:val="32"/>
+          <w:szCs w:val="32"/>
+        </w:rPr>
+        <w:t xml:space="preserve">30. </w:t>
+      </w:r>
+      <w:r>
+        <w:rPr>
+          <w:sz w:val="32"/>
+          <w:szCs w:val="32"/>
+        </w:rPr>
+        <w:t>Write a SQL query to display the</w:t>
+      </w:r>
+      <w:r>
+        <w:rPr>
+          <w:sz w:val="32"/>
+          <w:szCs w:val="32"/>
+        </w:rPr>
+        <w:t xml:space="preserve"> movie title and its respective actors.</w:t>
+      </w:r>
+    </w:p>
+    <w:p>
+      <w:pPr>
+        <w:rPr>
+          <w:sz w:val="32"/>
+          <w:szCs w:val="32"/>
+        </w:rPr>
+      </w:pPr>
+      <w:r>
+        <w:rPr>
+          <w:sz w:val="32"/>
+          <w:szCs w:val="32"/>
+        </w:rPr>
+        <w:t xml:space="preserve">31. </w:t>
+      </w:r>
+      <w:r>
+        <w:rPr>
+          <w:sz w:val="32"/>
+          <w:szCs w:val="32"/>
+        </w:rPr>
+        <w:t>Write a SQL query to display the</w:t>
+      </w:r>
+      <w:r>
+        <w:rPr>
+          <w:sz w:val="32"/>
+          <w:szCs w:val="32"/>
+        </w:rPr>
+        <w:t xml:space="preserve"> movie cast of all the English movies.</w:t>
+      </w:r>
+    </w:p>
+    <w:p>
+      <w:pPr>
+        <w:rPr>
+          <w:sz w:val="32"/>
+          <w:szCs w:val="32"/>
+        </w:rPr>
+      </w:pPr>
+      <w:r>
+        <w:rPr>
+          <w:sz w:val="32"/>
+          <w:szCs w:val="32"/>
+        </w:rPr>
+        <w:t xml:space="preserve">32. </w:t>
+      </w:r>
+      <w:r>
+        <w:rPr>
+          <w:sz w:val="32"/>
+          <w:szCs w:val="32"/>
+        </w:rPr>
+        <w:t>Write a SQL query to display the</w:t>
+      </w:r>
+      <w:r>
+        <w:rPr>
+          <w:sz w:val="32"/>
+          <w:szCs w:val="32"/>
+        </w:rPr>
+        <w:t xml:space="preserve"> count of actors </w:t>
+      </w:r>
+      <w:r>
+        <w:rPr>
+          <w:sz w:val="32"/>
+          <w:szCs w:val="32"/>
+        </w:rPr>
+        <w:t>that are associated with the movies released after year 2000.</w:t>
+      </w:r>
     </w:p>
     <w:p>
       <w:pPr>

</xml_diff>

<commit_message>
more movie db assignments added
</commit_message>
<xml_diff>
--- a/Assignments/Assignment 1.docx
+++ b/Assignments/Assignment 1.docx
@@ -3938,7 +3938,198 @@
           <w:sz w:val="32"/>
           <w:szCs w:val="32"/>
         </w:rPr>
-        <w:t xml:space="preserve">25. </w:t>
+        <w:t>25. Write a SQL query to display the actor names those are male.</w:t>
+      </w:r>
+    </w:p>
+    <w:p>
+      <w:pPr>
+        <w:rPr>
+          <w:sz w:val="32"/>
+          <w:szCs w:val="32"/>
+        </w:rPr>
+      </w:pPr>
+      <w:r>
+        <w:rPr>
+          <w:sz w:val="32"/>
+          <w:szCs w:val="32"/>
+        </w:rPr>
+        <w:t>26. Write a SQL query to display the actress names those are female.</w:t>
+      </w:r>
+    </w:p>
+    <w:p>
+      <w:pPr>
+        <w:rPr>
+          <w:sz w:val="32"/>
+          <w:szCs w:val="32"/>
+        </w:rPr>
+      </w:pPr>
+      <w:r>
+        <w:rPr>
+          <w:sz w:val="32"/>
+          <w:szCs w:val="32"/>
+        </w:rPr>
+        <w:t>27. Write a SQL query to display the count of the male and female actors.</w:t>
+      </w:r>
+    </w:p>
+    <w:p>
+      <w:pPr>
+        <w:rPr>
+          <w:sz w:val="32"/>
+          <w:szCs w:val="32"/>
+        </w:rPr>
+      </w:pPr>
+      <w:r>
+        <w:rPr>
+          <w:sz w:val="32"/>
+          <w:szCs w:val="32"/>
+        </w:rPr>
+        <w:t>28. Write a SQL query to display the maximum count of actors and their gender.</w:t>
+      </w:r>
+      <w:r>
+        <w:rPr>
+          <w:sz w:val="32"/>
+          <w:szCs w:val="32"/>
+        </w:rPr>
+        <w:t xml:space="preserve"> (Whoever has maximum count between male and female.)</w:t>
+      </w:r>
+    </w:p>
+    <w:p>
+      <w:pPr>
+        <w:rPr>
+          <w:sz w:val="32"/>
+          <w:szCs w:val="32"/>
+        </w:rPr>
+      </w:pPr>
+      <w:r>
+        <w:rPr>
+          <w:sz w:val="32"/>
+          <w:szCs w:val="32"/>
+        </w:rPr>
+        <w:t>29. Write a SQL query to display the actor names where actor’s lname are starting with either ‘H’ or ‘A’.</w:t>
+      </w:r>
+    </w:p>
+    <w:p>
+      <w:pPr>
+        <w:rPr>
+          <w:sz w:val="32"/>
+          <w:szCs w:val="32"/>
+        </w:rPr>
+      </w:pPr>
+      <w:r>
+        <w:rPr>
+          <w:sz w:val="32"/>
+          <w:szCs w:val="32"/>
+        </w:rPr>
+        <w:t>30. Write a SQL query to display the movie title and its respective actors.</w:t>
+      </w:r>
+    </w:p>
+    <w:p>
+      <w:pPr>
+        <w:rPr>
+          <w:sz w:val="32"/>
+          <w:szCs w:val="32"/>
+        </w:rPr>
+      </w:pPr>
+      <w:r>
+        <w:rPr>
+          <w:sz w:val="32"/>
+          <w:szCs w:val="32"/>
+        </w:rPr>
+        <w:t>31. Write a SQL query to display the movie cast of all the English movies.</w:t>
+      </w:r>
+    </w:p>
+    <w:p>
+      <w:pPr>
+        <w:rPr>
+          <w:sz w:val="32"/>
+          <w:szCs w:val="32"/>
+        </w:rPr>
+      </w:pPr>
+      <w:r>
+        <w:rPr>
+          <w:sz w:val="32"/>
+          <w:szCs w:val="32"/>
+        </w:rPr>
+        <w:t>3</w:t>
+      </w:r>
+      <w:r>
+        <w:rPr>
+          <w:sz w:val="32"/>
+          <w:szCs w:val="32"/>
+        </w:rPr>
+        <w:t>2</w:t>
+      </w:r>
+      <w:r>
+        <w:rPr>
+          <w:sz w:val="32"/>
+          <w:szCs w:val="32"/>
+        </w:rPr>
+        <w:t>. Write a SQL query to display the movie cast of all the movies</w:t>
+      </w:r>
+      <w:r>
+        <w:rPr>
+          <w:sz w:val="32"/>
+          <w:szCs w:val="32"/>
+        </w:rPr>
+        <w:t xml:space="preserve"> that are not English movies</w:t>
+      </w:r>
+      <w:r>
+        <w:rPr>
+          <w:sz w:val="32"/>
+          <w:szCs w:val="32"/>
+        </w:rPr>
+        <w:t>.</w:t>
+      </w:r>
+    </w:p>
+    <w:p>
+      <w:pPr>
+        <w:rPr>
+          <w:sz w:val="32"/>
+          <w:szCs w:val="32"/>
+        </w:rPr>
+      </w:pPr>
+      <w:r>
+        <w:rPr>
+          <w:sz w:val="32"/>
+          <w:szCs w:val="32"/>
+        </w:rPr>
+        <w:t>3</w:t>
+      </w:r>
+      <w:r>
+        <w:rPr>
+          <w:sz w:val="32"/>
+          <w:szCs w:val="32"/>
+        </w:rPr>
+        <w:t>3</w:t>
+      </w:r>
+      <w:r>
+        <w:rPr>
+          <w:sz w:val="32"/>
+          <w:szCs w:val="32"/>
+        </w:rPr>
+        <w:t xml:space="preserve">. Write a SQL query to display the count of actors </w:t>
+      </w:r>
+      <w:r>
+        <w:rPr>
+          <w:sz w:val="32"/>
+          <w:szCs w:val="32"/>
+        </w:rPr>
+        <w:t>that are associated with the movies released after year 2000.</w:t>
+      </w:r>
+    </w:p>
+    <w:p>
+      <w:pPr>
+        <w:rPr>
+          <w:sz w:val="32"/>
+          <w:szCs w:val="32"/>
+        </w:rPr>
+      </w:pPr>
+      <w:r>
+        <w:rPr>
+          <w:sz w:val="32"/>
+          <w:szCs w:val="32"/>
+        </w:rPr>
+        <w:t xml:space="preserve">34. </w:t>
       </w:r>
       <w:r>
         <w:rPr>
@@ -3952,22 +4143,22 @@
           <w:sz w:val="32"/>
           <w:szCs w:val="32"/>
         </w:rPr>
-        <w:t xml:space="preserve"> actor names those are male.</w:t>
-      </w:r>
-    </w:p>
-    <w:p>
-      <w:pPr>
-        <w:rPr>
-          <w:sz w:val="32"/>
-          <w:szCs w:val="32"/>
-        </w:rPr>
-      </w:pPr>
-      <w:r>
-        <w:rPr>
-          <w:sz w:val="32"/>
-          <w:szCs w:val="32"/>
-        </w:rPr>
-        <w:t xml:space="preserve">26. </w:t>
+        <w:t xml:space="preserve"> mov_year of all the movies removing the duplicates.</w:t>
+      </w:r>
+    </w:p>
+    <w:p>
+      <w:pPr>
+        <w:rPr>
+          <w:sz w:val="32"/>
+          <w:szCs w:val="32"/>
+        </w:rPr>
+      </w:pPr>
+      <w:r>
+        <w:rPr>
+          <w:sz w:val="32"/>
+          <w:szCs w:val="32"/>
+        </w:rPr>
+        <w:t xml:space="preserve">35. </w:t>
       </w:r>
       <w:r>
         <w:rPr>
@@ -3981,22 +4172,22 @@
           <w:sz w:val="32"/>
           <w:szCs w:val="32"/>
         </w:rPr>
-        <w:t xml:space="preserve"> actress names those are female.</w:t>
-      </w:r>
-    </w:p>
-    <w:p>
-      <w:pPr>
-        <w:rPr>
-          <w:sz w:val="32"/>
-          <w:szCs w:val="32"/>
-        </w:rPr>
-      </w:pPr>
-      <w:r>
-        <w:rPr>
-          <w:sz w:val="32"/>
-          <w:szCs w:val="32"/>
-        </w:rPr>
-        <w:t xml:space="preserve">27. </w:t>
+        <w:t xml:space="preserve"> movie title, actor names and their role respectively.</w:t>
+      </w:r>
+    </w:p>
+    <w:p>
+      <w:pPr>
+        <w:rPr>
+          <w:sz w:val="32"/>
+          <w:szCs w:val="32"/>
+        </w:rPr>
+      </w:pPr>
+      <w:r>
+        <w:rPr>
+          <w:sz w:val="32"/>
+          <w:szCs w:val="32"/>
+        </w:rPr>
+        <w:t xml:space="preserve">36. </w:t>
       </w:r>
       <w:r>
         <w:rPr>
@@ -4010,22 +4201,29 @@
           <w:sz w:val="32"/>
           <w:szCs w:val="32"/>
         </w:rPr>
-        <w:t xml:space="preserve"> count of the male and female actors.</w:t>
-      </w:r>
-    </w:p>
-    <w:p>
-      <w:pPr>
-        <w:rPr>
-          <w:sz w:val="32"/>
-          <w:szCs w:val="32"/>
-        </w:rPr>
-      </w:pPr>
-      <w:r>
-        <w:rPr>
-          <w:sz w:val="32"/>
-          <w:szCs w:val="32"/>
-        </w:rPr>
-        <w:t xml:space="preserve">28. </w:t>
+        <w:t xml:space="preserve"> count of the lead actors.</w:t>
+      </w:r>
+    </w:p>
+    <w:p>
+      <w:pPr>
+        <w:rPr>
+          <w:sz w:val="32"/>
+          <w:szCs w:val="32"/>
+        </w:rPr>
+      </w:pPr>
+      <w:r>
+        <w:rPr>
+          <w:sz w:val="32"/>
+          <w:szCs w:val="32"/>
+        </w:rPr>
+        <w:t>37.</w:t>
+      </w:r>
+      <w:r>
+        <w:rPr>
+          <w:sz w:val="32"/>
+          <w:szCs w:val="32"/>
+        </w:rPr>
+        <w:t xml:space="preserve"> </w:t>
       </w:r>
       <w:r>
         <w:rPr>
@@ -4039,137 +4237,7 @@
           <w:sz w:val="32"/>
           <w:szCs w:val="32"/>
         </w:rPr>
-        <w:t xml:space="preserve"> maximum count of actors and their gender.</w:t>
-      </w:r>
-      <w:r>
-        <w:rPr>
-          <w:sz w:val="32"/>
-          <w:szCs w:val="32"/>
-        </w:rPr>
-        <w:t xml:space="preserve"> (Whoever has maximum count between male and female.)</w:t>
-      </w:r>
-    </w:p>
-    <w:p>
-      <w:pPr>
-        <w:rPr>
-          <w:sz w:val="32"/>
-          <w:szCs w:val="32"/>
-        </w:rPr>
-      </w:pPr>
-      <w:r>
-        <w:rPr>
-          <w:sz w:val="32"/>
-          <w:szCs w:val="32"/>
-        </w:rPr>
-        <w:t xml:space="preserve">29. </w:t>
-      </w:r>
-      <w:r>
-        <w:rPr>
-          <w:sz w:val="32"/>
-          <w:szCs w:val="32"/>
-        </w:rPr>
-        <w:t>Write a SQL query to display the</w:t>
-      </w:r>
-      <w:r>
-        <w:rPr>
-          <w:sz w:val="32"/>
-          <w:szCs w:val="32"/>
-        </w:rPr>
-        <w:t xml:space="preserve"> actor names where actor’s lname are starting with either ‘H’ or ‘A’.</w:t>
-      </w:r>
-    </w:p>
-    <w:p>
-      <w:pPr>
-        <w:rPr>
-          <w:sz w:val="32"/>
-          <w:szCs w:val="32"/>
-        </w:rPr>
-      </w:pPr>
-      <w:r>
-        <w:rPr>
-          <w:sz w:val="32"/>
-          <w:szCs w:val="32"/>
-        </w:rPr>
-        <w:t xml:space="preserve">30. </w:t>
-      </w:r>
-      <w:r>
-        <w:rPr>
-          <w:sz w:val="32"/>
-          <w:szCs w:val="32"/>
-        </w:rPr>
-        <w:t>Write a SQL query to display the</w:t>
-      </w:r>
-      <w:r>
-        <w:rPr>
-          <w:sz w:val="32"/>
-          <w:szCs w:val="32"/>
-        </w:rPr>
-        <w:t xml:space="preserve"> movie title and its respective actors.</w:t>
-      </w:r>
-    </w:p>
-    <w:p>
-      <w:pPr>
-        <w:rPr>
-          <w:sz w:val="32"/>
-          <w:szCs w:val="32"/>
-        </w:rPr>
-      </w:pPr>
-      <w:r>
-        <w:rPr>
-          <w:sz w:val="32"/>
-          <w:szCs w:val="32"/>
-        </w:rPr>
-        <w:t xml:space="preserve">31. </w:t>
-      </w:r>
-      <w:r>
-        <w:rPr>
-          <w:sz w:val="32"/>
-          <w:szCs w:val="32"/>
-        </w:rPr>
-        <w:t>Write a SQL query to display the</w:t>
-      </w:r>
-      <w:r>
-        <w:rPr>
-          <w:sz w:val="32"/>
-          <w:szCs w:val="32"/>
-        </w:rPr>
-        <w:t xml:space="preserve"> movie cast of all the English movies.</w:t>
-      </w:r>
-    </w:p>
-    <w:p>
-      <w:pPr>
-        <w:rPr>
-          <w:sz w:val="32"/>
-          <w:szCs w:val="32"/>
-        </w:rPr>
-      </w:pPr>
-      <w:r>
-        <w:rPr>
-          <w:sz w:val="32"/>
-          <w:szCs w:val="32"/>
-        </w:rPr>
-        <w:t xml:space="preserve">32. </w:t>
-      </w:r>
-      <w:r>
-        <w:rPr>
-          <w:sz w:val="32"/>
-          <w:szCs w:val="32"/>
-        </w:rPr>
-        <w:t>Write a SQL query to display the</w:t>
-      </w:r>
-      <w:r>
-        <w:rPr>
-          <w:sz w:val="32"/>
-          <w:szCs w:val="32"/>
-        </w:rPr>
-        <w:t xml:space="preserve"> count of actors </w:t>
-      </w:r>
-      <w:r>
-        <w:rPr>
-          <w:sz w:val="32"/>
-          <w:szCs w:val="32"/>
-        </w:rPr>
-        <w:t>that are associated with the movies released after year 2000.</w:t>
+        <w:t xml:space="preserve"> count of the lead actors, lead actresses, supportive actors and supportive actresses.</w:t>
       </w:r>
     </w:p>
     <w:p>

</xml_diff>

<commit_message>
more assignment for movie db added
</commit_message>
<xml_diff>
--- a/Assignments/Assignment 1.docx
+++ b/Assignments/Assignment 1.docx
@@ -149,6 +149,7 @@
                 <w:szCs w:val="32"/>
               </w:rPr>
             </w:pPr>
+            <w:proofErr w:type="spellStart"/>
             <w:r>
               <w:rPr>
                 <w:sz w:val="32"/>
@@ -156,6 +157,7 @@
               </w:rPr>
               <w:t>Constriant</w:t>
             </w:r>
+            <w:proofErr w:type="spellEnd"/>
           </w:p>
         </w:tc>
       </w:tr>
@@ -212,6 +214,7 @@
                 <w:szCs w:val="32"/>
               </w:rPr>
             </w:pPr>
+            <w:proofErr w:type="spellStart"/>
             <w:r>
               <w:rPr>
                 <w:sz w:val="32"/>
@@ -219,6 +222,7 @@
               </w:rPr>
               <w:t>Mov_id</w:t>
             </w:r>
+            <w:proofErr w:type="spellEnd"/>
           </w:p>
         </w:tc>
         <w:tc>
@@ -274,6 +278,7 @@
                 <w:szCs w:val="32"/>
               </w:rPr>
             </w:pPr>
+            <w:proofErr w:type="spellStart"/>
             <w:r>
               <w:rPr>
                 <w:sz w:val="32"/>
@@ -281,6 +286,7 @@
               </w:rPr>
               <w:t>Mov_title</w:t>
             </w:r>
+            <w:proofErr w:type="spellEnd"/>
           </w:p>
         </w:tc>
         <w:tc>
@@ -391,6 +397,7 @@
                 <w:szCs w:val="32"/>
               </w:rPr>
             </w:pPr>
+            <w:proofErr w:type="spellStart"/>
             <w:r>
               <w:rPr>
                 <w:sz w:val="32"/>
@@ -398,6 +405,7 @@
               </w:rPr>
               <w:t>Mov_lang</w:t>
             </w:r>
+            <w:proofErr w:type="spellEnd"/>
           </w:p>
         </w:tc>
         <w:tc>
@@ -446,6 +454,7 @@
                 <w:szCs w:val="32"/>
               </w:rPr>
             </w:pPr>
+            <w:proofErr w:type="spellStart"/>
             <w:r>
               <w:rPr>
                 <w:sz w:val="32"/>
@@ -453,6 +462,7 @@
               </w:rPr>
               <w:t>Mov_dt_rel</w:t>
             </w:r>
+            <w:proofErr w:type="spellEnd"/>
           </w:p>
         </w:tc>
         <w:tc>
@@ -501,6 +511,7 @@
                 <w:szCs w:val="32"/>
               </w:rPr>
             </w:pPr>
+            <w:proofErr w:type="spellStart"/>
             <w:r>
               <w:rPr>
                 <w:sz w:val="32"/>
@@ -508,6 +519,7 @@
               </w:rPr>
               <w:t>Mov_rel_country</w:t>
             </w:r>
+            <w:proofErr w:type="spellEnd"/>
           </w:p>
         </w:tc>
         <w:tc>
@@ -638,6 +650,7 @@
                 <w:szCs w:val="32"/>
               </w:rPr>
             </w:pPr>
+            <w:proofErr w:type="spellStart"/>
             <w:r>
               <w:rPr>
                 <w:sz w:val="32"/>
@@ -645,6 +658,7 @@
               </w:rPr>
               <w:t>Constriant</w:t>
             </w:r>
+            <w:proofErr w:type="spellEnd"/>
           </w:p>
         </w:tc>
       </w:tr>
@@ -1274,6 +1288,7 @@
                 <w:szCs w:val="32"/>
               </w:rPr>
             </w:pPr>
+            <w:proofErr w:type="spellStart"/>
             <w:r>
               <w:rPr>
                 <w:sz w:val="32"/>
@@ -1281,6 +1296,7 @@
               </w:rPr>
               <w:t>Act_id</w:t>
             </w:r>
+            <w:proofErr w:type="spellEnd"/>
           </w:p>
         </w:tc>
         <w:tc>
@@ -1336,6 +1352,7 @@
                 <w:szCs w:val="32"/>
               </w:rPr>
             </w:pPr>
+            <w:proofErr w:type="spellStart"/>
             <w:r>
               <w:rPr>
                 <w:sz w:val="32"/>
@@ -1343,6 +1360,7 @@
               </w:rPr>
               <w:t>Act_fname</w:t>
             </w:r>
+            <w:proofErr w:type="spellEnd"/>
           </w:p>
         </w:tc>
         <w:tc>
@@ -1398,6 +1416,7 @@
                 <w:szCs w:val="32"/>
               </w:rPr>
             </w:pPr>
+            <w:proofErr w:type="spellStart"/>
             <w:r>
               <w:rPr>
                 <w:sz w:val="32"/>
@@ -1405,6 +1424,7 @@
               </w:rPr>
               <w:t>Act_lname</w:t>
             </w:r>
+            <w:proofErr w:type="spellEnd"/>
           </w:p>
         </w:tc>
         <w:tc>
@@ -1453,6 +1473,7 @@
                 <w:szCs w:val="32"/>
               </w:rPr>
             </w:pPr>
+            <w:proofErr w:type="spellStart"/>
             <w:r>
               <w:rPr>
                 <w:sz w:val="32"/>
@@ -1460,6 +1481,7 @@
               </w:rPr>
               <w:t>Act_gender</w:t>
             </w:r>
+            <w:proofErr w:type="spellEnd"/>
           </w:p>
         </w:tc>
         <w:tc>
@@ -1524,8 +1546,17 @@
           <w:sz w:val="32"/>
           <w:szCs w:val="32"/>
         </w:rPr>
-        <w:t>5. movie_cast</w:t>
-      </w:r>
+        <w:t xml:space="preserve">5. </w:t>
+      </w:r>
+      <w:proofErr w:type="spellStart"/>
+      <w:r>
+        <w:rPr>
+          <w:sz w:val="32"/>
+          <w:szCs w:val="32"/>
+        </w:rPr>
+        <w:t>movie_cast</w:t>
+      </w:r>
+      <w:proofErr w:type="spellEnd"/>
     </w:p>
     <w:tbl>
       <w:tblPr>
@@ -1653,6 +1684,7 @@
                 <w:szCs w:val="32"/>
               </w:rPr>
             </w:pPr>
+            <w:proofErr w:type="spellStart"/>
             <w:r>
               <w:rPr>
                 <w:sz w:val="32"/>
@@ -1660,6 +1692,7 @@
               </w:rPr>
               <w:t>Movie_cast_id</w:t>
             </w:r>
+            <w:proofErr w:type="spellEnd"/>
           </w:p>
         </w:tc>
         <w:tc>
@@ -1715,6 +1748,7 @@
                 <w:szCs w:val="32"/>
               </w:rPr>
             </w:pPr>
+            <w:proofErr w:type="spellStart"/>
             <w:r>
               <w:rPr>
                 <w:sz w:val="32"/>
@@ -1722,6 +1756,7 @@
               </w:rPr>
               <w:t>Fk_act_id</w:t>
             </w:r>
+            <w:proofErr w:type="spellEnd"/>
           </w:p>
         </w:tc>
         <w:tc>
@@ -2025,6 +2060,7 @@
                 <w:szCs w:val="32"/>
               </w:rPr>
             </w:pPr>
+            <w:proofErr w:type="spellStart"/>
             <w:r>
               <w:rPr>
                 <w:sz w:val="32"/>
@@ -2032,6 +2068,7 @@
               </w:rPr>
               <w:t>Rev_id</w:t>
             </w:r>
+            <w:proofErr w:type="spellEnd"/>
           </w:p>
         </w:tc>
         <w:tc>
@@ -2087,6 +2124,7 @@
                 <w:szCs w:val="32"/>
               </w:rPr>
             </w:pPr>
+            <w:proofErr w:type="spellStart"/>
             <w:r>
               <w:rPr>
                 <w:sz w:val="32"/>
@@ -2094,6 +2132,7 @@
               </w:rPr>
               <w:t>Rev_name</w:t>
             </w:r>
+            <w:proofErr w:type="spellEnd"/>
           </w:p>
         </w:tc>
         <w:tc>
@@ -2342,6 +2381,7 @@
                 <w:szCs w:val="32"/>
               </w:rPr>
             </w:pPr>
+            <w:proofErr w:type="spellStart"/>
             <w:r>
               <w:rPr>
                 <w:sz w:val="32"/>
@@ -2349,6 +2389,7 @@
               </w:rPr>
               <w:t>Fk_rev_id</w:t>
             </w:r>
+            <w:proofErr w:type="spellEnd"/>
           </w:p>
         </w:tc>
         <w:tc>
@@ -2397,6 +2438,7 @@
                 <w:szCs w:val="32"/>
               </w:rPr>
             </w:pPr>
+            <w:proofErr w:type="spellStart"/>
             <w:r>
               <w:rPr>
                 <w:sz w:val="32"/>
@@ -2404,6 +2446,7 @@
               </w:rPr>
               <w:t>Rev_stars</w:t>
             </w:r>
+            <w:proofErr w:type="spellEnd"/>
           </w:p>
         </w:tc>
         <w:tc>
@@ -2459,6 +2502,7 @@
                 <w:szCs w:val="32"/>
               </w:rPr>
             </w:pPr>
+            <w:proofErr w:type="spellStart"/>
             <w:r>
               <w:rPr>
                 <w:sz w:val="32"/>
@@ -2466,6 +2510,7 @@
               </w:rPr>
               <w:t>Num_of_rev</w:t>
             </w:r>
+            <w:proofErr w:type="spellEnd"/>
           </w:p>
         </w:tc>
         <w:tc>
@@ -2660,6 +2705,7 @@
                 <w:szCs w:val="32"/>
               </w:rPr>
             </w:pPr>
+            <w:proofErr w:type="spellStart"/>
             <w:r>
               <w:rPr>
                 <w:sz w:val="32"/>
@@ -2667,6 +2713,7 @@
               </w:rPr>
               <w:t>Gen_id</w:t>
             </w:r>
+            <w:proofErr w:type="spellEnd"/>
           </w:p>
         </w:tc>
         <w:tc>
@@ -2722,6 +2769,7 @@
                 <w:szCs w:val="32"/>
               </w:rPr>
             </w:pPr>
+            <w:proofErr w:type="spellStart"/>
             <w:r>
               <w:rPr>
                 <w:sz w:val="32"/>
@@ -2729,6 +2777,7 @@
               </w:rPr>
               <w:t>Gen_title</w:t>
             </w:r>
+            <w:proofErr w:type="spellEnd"/>
           </w:p>
         </w:tc>
         <w:tc>
@@ -2793,8 +2842,17 @@
           <w:sz w:val="32"/>
           <w:szCs w:val="32"/>
         </w:rPr>
-        <w:t>9. movie_genre</w:t>
-      </w:r>
+        <w:t xml:space="preserve">9. </w:t>
+      </w:r>
+      <w:proofErr w:type="spellStart"/>
+      <w:r>
+        <w:rPr>
+          <w:sz w:val="32"/>
+          <w:szCs w:val="32"/>
+        </w:rPr>
+        <w:t>movie_genre</w:t>
+      </w:r>
+      <w:proofErr w:type="spellEnd"/>
     </w:p>
     <w:tbl>
       <w:tblPr>
@@ -2977,6 +3035,7 @@
                 <w:szCs w:val="32"/>
               </w:rPr>
             </w:pPr>
+            <w:proofErr w:type="spellStart"/>
             <w:r>
               <w:rPr>
                 <w:sz w:val="32"/>
@@ -2984,6 +3043,7 @@
               </w:rPr>
               <w:t>Fk_gen_id</w:t>
             </w:r>
+            <w:proofErr w:type="spellEnd"/>
           </w:p>
         </w:tc>
         <w:tc>
@@ -4050,6 +4110,21 @@
           <w:sz w:val="32"/>
           <w:szCs w:val="32"/>
         </w:rPr>
+        <w:t>32. Write a SQL query to display the movie cast of all the movies that are not English movies.</w:t>
+      </w:r>
+    </w:p>
+    <w:p>
+      <w:pPr>
+        <w:rPr>
+          <w:sz w:val="32"/>
+          <w:szCs w:val="32"/>
+        </w:rPr>
+      </w:pPr>
+      <w:r>
+        <w:rPr>
+          <w:sz w:val="32"/>
+          <w:szCs w:val="32"/>
+        </w:rPr>
         <w:t>3</w:t>
       </w:r>
       <w:r>
@@ -4057,42 +4132,6 @@
           <w:sz w:val="32"/>
           <w:szCs w:val="32"/>
         </w:rPr>
-        <w:t>2</w:t>
-      </w:r>
-      <w:r>
-        <w:rPr>
-          <w:sz w:val="32"/>
-          <w:szCs w:val="32"/>
-        </w:rPr>
-        <w:t>. Write a SQL query to display the movie cast of all the movies</w:t>
-      </w:r>
-      <w:r>
-        <w:rPr>
-          <w:sz w:val="32"/>
-          <w:szCs w:val="32"/>
-        </w:rPr>
-        <w:t xml:space="preserve"> that are not English movies</w:t>
-      </w:r>
-      <w:r>
-        <w:rPr>
-          <w:sz w:val="32"/>
-          <w:szCs w:val="32"/>
-        </w:rPr>
-        <w:t>.</w:t>
-      </w:r>
-    </w:p>
-    <w:p>
-      <w:pPr>
-        <w:rPr>
-          <w:sz w:val="32"/>
-          <w:szCs w:val="32"/>
-        </w:rPr>
-      </w:pPr>
-      <w:r>
-        <w:rPr>
-          <w:sz w:val="32"/>
-          <w:szCs w:val="32"/>
-        </w:rPr>
         <w:t>3</w:t>
       </w:r>
       <w:r>
@@ -4100,13 +4139,6 @@
           <w:sz w:val="32"/>
           <w:szCs w:val="32"/>
         </w:rPr>
-        <w:t>3</w:t>
-      </w:r>
-      <w:r>
-        <w:rPr>
-          <w:sz w:val="32"/>
-          <w:szCs w:val="32"/>
-        </w:rPr>
         <w:t xml:space="preserve">. Write a SQL query to display the count of actors </w:t>
       </w:r>
       <w:r>
@@ -4129,7 +4161,96 @@
           <w:sz w:val="32"/>
           <w:szCs w:val="32"/>
         </w:rPr>
-        <w:t xml:space="preserve">34. </w:t>
+        <w:t>34. Write a SQL query to display the mov_year of all the movies removing the duplicates.</w:t>
+      </w:r>
+    </w:p>
+    <w:p>
+      <w:pPr>
+        <w:rPr>
+          <w:sz w:val="32"/>
+          <w:szCs w:val="32"/>
+        </w:rPr>
+      </w:pPr>
+      <w:r>
+        <w:rPr>
+          <w:sz w:val="32"/>
+          <w:szCs w:val="32"/>
+        </w:rPr>
+        <w:t>35. Write a SQL query to display the movie title, actor names and their role respectively.</w:t>
+      </w:r>
+    </w:p>
+    <w:p>
+      <w:pPr>
+        <w:rPr>
+          <w:sz w:val="32"/>
+          <w:szCs w:val="32"/>
+        </w:rPr>
+      </w:pPr>
+      <w:r>
+        <w:rPr>
+          <w:sz w:val="32"/>
+          <w:szCs w:val="32"/>
+        </w:rPr>
+        <w:t>36. Write a SQL query to display the count of the lead actors.</w:t>
+      </w:r>
+    </w:p>
+    <w:p>
+      <w:pPr>
+        <w:rPr>
+          <w:sz w:val="32"/>
+          <w:szCs w:val="32"/>
+        </w:rPr>
+      </w:pPr>
+      <w:r>
+        <w:rPr>
+          <w:sz w:val="32"/>
+          <w:szCs w:val="32"/>
+        </w:rPr>
+        <w:t>37.</w:t>
+      </w:r>
+      <w:r>
+        <w:rPr>
+          <w:sz w:val="32"/>
+          <w:szCs w:val="32"/>
+        </w:rPr>
+        <w:t xml:space="preserve"> </w:t>
+      </w:r>
+      <w:r>
+        <w:rPr>
+          <w:sz w:val="32"/>
+          <w:szCs w:val="32"/>
+        </w:rPr>
+        <w:t xml:space="preserve">Write a SQL query to display the count of the lead actors, lead actresses, supportive </w:t>
+      </w:r>
+      <w:r>
+        <w:rPr>
+          <w:sz w:val="32"/>
+          <w:szCs w:val="32"/>
+        </w:rPr>
+        <w:t>actors,</w:t>
+      </w:r>
+      <w:r>
+        <w:rPr>
+          <w:sz w:val="32"/>
+          <w:szCs w:val="32"/>
+        </w:rPr>
+        <w:t xml:space="preserve"> and supportive actresses.</w:t>
+      </w:r>
+    </w:p>
+    <w:p>
+      <w:pPr>
+        <w:rPr>
+          <w:sz w:val="32"/>
+          <w:szCs w:val="32"/>
+        </w:rPr>
+      </w:pPr>
+      <w:r>
+        <w:rPr>
+          <w:sz w:val="32"/>
+          <w:szCs w:val="32"/>
+        </w:rPr>
+        <w:lastRenderedPageBreak/>
+        <w:t xml:space="preserve">38. </w:t>
       </w:r>
       <w:r>
         <w:rPr>
@@ -4143,101 +4264,14 @@
           <w:sz w:val="32"/>
           <w:szCs w:val="32"/>
         </w:rPr>
-        <w:t xml:space="preserve"> mov_year of all the movies removing the duplicates.</w:t>
-      </w:r>
-    </w:p>
-    <w:p>
-      <w:pPr>
-        <w:rPr>
-          <w:sz w:val="32"/>
-          <w:szCs w:val="32"/>
-        </w:rPr>
-      </w:pPr>
-      <w:r>
-        <w:rPr>
-          <w:sz w:val="32"/>
-          <w:szCs w:val="32"/>
-        </w:rPr>
-        <w:t xml:space="preserve">35. </w:t>
-      </w:r>
-      <w:r>
-        <w:rPr>
-          <w:sz w:val="32"/>
-          <w:szCs w:val="32"/>
-        </w:rPr>
-        <w:t>Write a SQL query to display the</w:t>
-      </w:r>
-      <w:r>
-        <w:rPr>
-          <w:sz w:val="32"/>
-          <w:szCs w:val="32"/>
-        </w:rPr>
-        <w:t xml:space="preserve"> movie title, actor names and their role respectively.</w:t>
-      </w:r>
-    </w:p>
-    <w:p>
-      <w:pPr>
-        <w:rPr>
-          <w:sz w:val="32"/>
-          <w:szCs w:val="32"/>
-        </w:rPr>
-      </w:pPr>
-      <w:r>
-        <w:rPr>
-          <w:sz w:val="32"/>
-          <w:szCs w:val="32"/>
-        </w:rPr>
-        <w:t xml:space="preserve">36. </w:t>
-      </w:r>
-      <w:r>
-        <w:rPr>
-          <w:sz w:val="32"/>
-          <w:szCs w:val="32"/>
-        </w:rPr>
-        <w:t>Write a SQL query to display the</w:t>
-      </w:r>
-      <w:r>
-        <w:rPr>
-          <w:sz w:val="32"/>
-          <w:szCs w:val="32"/>
-        </w:rPr>
-        <w:t xml:space="preserve"> count of the lead actors.</w:t>
-      </w:r>
-    </w:p>
-    <w:p>
-      <w:pPr>
-        <w:rPr>
-          <w:sz w:val="32"/>
-          <w:szCs w:val="32"/>
-        </w:rPr>
-      </w:pPr>
-      <w:r>
-        <w:rPr>
-          <w:sz w:val="32"/>
-          <w:szCs w:val="32"/>
-        </w:rPr>
-        <w:t>37.</w:t>
-      </w:r>
-      <w:r>
-        <w:rPr>
-          <w:sz w:val="32"/>
-          <w:szCs w:val="32"/>
-        </w:rPr>
-        <w:t xml:space="preserve"> </w:t>
-      </w:r>
-      <w:r>
-        <w:rPr>
-          <w:sz w:val="32"/>
-          <w:szCs w:val="32"/>
-        </w:rPr>
-        <w:t>Write a SQL query to display the</w:t>
-      </w:r>
-      <w:r>
-        <w:rPr>
-          <w:sz w:val="32"/>
-          <w:szCs w:val="32"/>
-        </w:rPr>
-        <w:t xml:space="preserve"> count of the lead actors, lead actresses, supportive actors and supportive actresses.</w:t>
+        <w:t xml:space="preserve"> average count of </w:t>
+      </w:r>
+      <w:r>
+        <w:rPr>
+          <w:sz w:val="32"/>
+          <w:szCs w:val="32"/>
+        </w:rPr>
+        <w:t>lead actors, lead actresses, supportive actors, and supportive actresses.</w:t>
       </w:r>
     </w:p>
     <w:p>

</xml_diff>

<commit_message>
movie db data added
</commit_message>
<xml_diff>
--- a/Assignments/Assignment 1.docx
+++ b/Assignments/Assignment 1.docx
@@ -149,7 +149,6 @@
                 <w:szCs w:val="32"/>
               </w:rPr>
             </w:pPr>
-            <w:proofErr w:type="spellStart"/>
             <w:r>
               <w:rPr>
                 <w:sz w:val="32"/>
@@ -157,7 +156,6 @@
               </w:rPr>
               <w:t>Constriant</w:t>
             </w:r>
-            <w:proofErr w:type="spellEnd"/>
           </w:p>
         </w:tc>
       </w:tr>
@@ -214,7 +212,6 @@
                 <w:szCs w:val="32"/>
               </w:rPr>
             </w:pPr>
-            <w:proofErr w:type="spellStart"/>
             <w:r>
               <w:rPr>
                 <w:sz w:val="32"/>
@@ -222,7 +219,6 @@
               </w:rPr>
               <w:t>Mov_id</w:t>
             </w:r>
-            <w:proofErr w:type="spellEnd"/>
           </w:p>
         </w:tc>
         <w:tc>
@@ -278,7 +274,6 @@
                 <w:szCs w:val="32"/>
               </w:rPr>
             </w:pPr>
-            <w:proofErr w:type="spellStart"/>
             <w:r>
               <w:rPr>
                 <w:sz w:val="32"/>
@@ -286,26 +281,34 @@
               </w:rPr>
               <w:t>Mov_title</w:t>
             </w:r>
-            <w:proofErr w:type="spellEnd"/>
-          </w:p>
-        </w:tc>
-        <w:tc>
-          <w:tcPr>
-            <w:tcW w:w="3005" w:type="dxa"/>
-          </w:tcPr>
-          <w:p>
-            <w:pPr>
-              <w:rPr>
-                <w:sz w:val="32"/>
-                <w:szCs w:val="32"/>
-              </w:rPr>
-            </w:pPr>
-            <w:r>
-              <w:rPr>
-                <w:sz w:val="32"/>
-                <w:szCs w:val="32"/>
-              </w:rPr>
-              <w:t>Varchar(50)</w:t>
+          </w:p>
+        </w:tc>
+        <w:tc>
+          <w:tcPr>
+            <w:tcW w:w="3005" w:type="dxa"/>
+          </w:tcPr>
+          <w:p>
+            <w:pPr>
+              <w:rPr>
+                <w:sz w:val="32"/>
+                <w:szCs w:val="32"/>
+              </w:rPr>
+            </w:pPr>
+            <w:proofErr w:type="gramStart"/>
+            <w:r>
+              <w:rPr>
+                <w:sz w:val="32"/>
+                <w:szCs w:val="32"/>
+              </w:rPr>
+              <w:t>Varchar(</w:t>
+            </w:r>
+            <w:proofErr w:type="gramEnd"/>
+            <w:r>
+              <w:rPr>
+                <w:sz w:val="32"/>
+                <w:szCs w:val="32"/>
+              </w:rPr>
+              <w:t>50)</w:t>
             </w:r>
           </w:p>
         </w:tc>
@@ -397,7 +400,6 @@
                 <w:szCs w:val="32"/>
               </w:rPr>
             </w:pPr>
-            <w:proofErr w:type="spellStart"/>
             <w:r>
               <w:rPr>
                 <w:sz w:val="32"/>
@@ -405,26 +407,34 @@
               </w:rPr>
               <w:t>Mov_lang</w:t>
             </w:r>
-            <w:proofErr w:type="spellEnd"/>
-          </w:p>
-        </w:tc>
-        <w:tc>
-          <w:tcPr>
-            <w:tcW w:w="3005" w:type="dxa"/>
-          </w:tcPr>
-          <w:p>
-            <w:pPr>
-              <w:rPr>
-                <w:sz w:val="32"/>
-                <w:szCs w:val="32"/>
-              </w:rPr>
-            </w:pPr>
-            <w:r>
-              <w:rPr>
-                <w:sz w:val="32"/>
-                <w:szCs w:val="32"/>
-              </w:rPr>
-              <w:t>Varchar(50</w:t>
+          </w:p>
+        </w:tc>
+        <w:tc>
+          <w:tcPr>
+            <w:tcW w:w="3005" w:type="dxa"/>
+          </w:tcPr>
+          <w:p>
+            <w:pPr>
+              <w:rPr>
+                <w:sz w:val="32"/>
+                <w:szCs w:val="32"/>
+              </w:rPr>
+            </w:pPr>
+            <w:proofErr w:type="gramStart"/>
+            <w:r>
+              <w:rPr>
+                <w:sz w:val="32"/>
+                <w:szCs w:val="32"/>
+              </w:rPr>
+              <w:t>Varchar(</w:t>
+            </w:r>
+            <w:proofErr w:type="gramEnd"/>
+            <w:r>
+              <w:rPr>
+                <w:sz w:val="32"/>
+                <w:szCs w:val="32"/>
+              </w:rPr>
+              <w:t>50</w:t>
             </w:r>
           </w:p>
         </w:tc>
@@ -454,7 +464,6 @@
                 <w:szCs w:val="32"/>
               </w:rPr>
             </w:pPr>
-            <w:proofErr w:type="spellStart"/>
             <w:r>
               <w:rPr>
                 <w:sz w:val="32"/>
@@ -462,7 +471,6 @@
               </w:rPr>
               <w:t>Mov_dt_rel</w:t>
             </w:r>
-            <w:proofErr w:type="spellEnd"/>
           </w:p>
         </w:tc>
         <w:tc>
@@ -511,7 +519,6 @@
                 <w:szCs w:val="32"/>
               </w:rPr>
             </w:pPr>
-            <w:proofErr w:type="spellStart"/>
             <w:r>
               <w:rPr>
                 <w:sz w:val="32"/>
@@ -519,26 +526,34 @@
               </w:rPr>
               <w:t>Mov_rel_country</w:t>
             </w:r>
-            <w:proofErr w:type="spellEnd"/>
-          </w:p>
-        </w:tc>
-        <w:tc>
-          <w:tcPr>
-            <w:tcW w:w="3005" w:type="dxa"/>
-          </w:tcPr>
-          <w:p>
-            <w:pPr>
-              <w:rPr>
-                <w:sz w:val="32"/>
-                <w:szCs w:val="32"/>
-              </w:rPr>
-            </w:pPr>
-            <w:r>
-              <w:rPr>
-                <w:sz w:val="32"/>
-                <w:szCs w:val="32"/>
-              </w:rPr>
-              <w:t>Varchar(50)</w:t>
+          </w:p>
+        </w:tc>
+        <w:tc>
+          <w:tcPr>
+            <w:tcW w:w="3005" w:type="dxa"/>
+          </w:tcPr>
+          <w:p>
+            <w:pPr>
+              <w:rPr>
+                <w:sz w:val="32"/>
+                <w:szCs w:val="32"/>
+              </w:rPr>
+            </w:pPr>
+            <w:proofErr w:type="gramStart"/>
+            <w:r>
+              <w:rPr>
+                <w:sz w:val="32"/>
+                <w:szCs w:val="32"/>
+              </w:rPr>
+              <w:t>Varchar(</w:t>
+            </w:r>
+            <w:proofErr w:type="gramEnd"/>
+            <w:r>
+              <w:rPr>
+                <w:sz w:val="32"/>
+                <w:szCs w:val="32"/>
+              </w:rPr>
+              <w:t>50)</w:t>
             </w:r>
           </w:p>
         </w:tc>
@@ -650,7 +665,6 @@
                 <w:szCs w:val="32"/>
               </w:rPr>
             </w:pPr>
-            <w:proofErr w:type="spellStart"/>
             <w:r>
               <w:rPr>
                 <w:sz w:val="32"/>
@@ -658,7 +672,6 @@
               </w:rPr>
               <w:t>Constriant</w:t>
             </w:r>
-            <w:proofErr w:type="spellEnd"/>
           </w:p>
         </w:tc>
       </w:tr>
@@ -797,12 +810,21 @@
                 <w:szCs w:val="32"/>
               </w:rPr>
             </w:pPr>
-            <w:r>
-              <w:rPr>
-                <w:sz w:val="32"/>
-                <w:szCs w:val="32"/>
-              </w:rPr>
-              <w:t>Varchar(50)</w:t>
+            <w:proofErr w:type="gramStart"/>
+            <w:r>
+              <w:rPr>
+                <w:sz w:val="32"/>
+                <w:szCs w:val="32"/>
+              </w:rPr>
+              <w:t>Varchar(</w:t>
+            </w:r>
+            <w:proofErr w:type="gramEnd"/>
+            <w:r>
+              <w:rPr>
+                <w:sz w:val="32"/>
+                <w:szCs w:val="32"/>
+              </w:rPr>
+              <w:t>50)</w:t>
             </w:r>
           </w:p>
         </w:tc>
@@ -859,12 +881,21 @@
                 <w:szCs w:val="32"/>
               </w:rPr>
             </w:pPr>
-            <w:r>
-              <w:rPr>
-                <w:sz w:val="32"/>
-                <w:szCs w:val="32"/>
-              </w:rPr>
-              <w:t>Varchar(50)</w:t>
+            <w:proofErr w:type="gramStart"/>
+            <w:r>
+              <w:rPr>
+                <w:sz w:val="32"/>
+                <w:szCs w:val="32"/>
+              </w:rPr>
+              <w:t>Varchar(</w:t>
+            </w:r>
+            <w:proofErr w:type="gramEnd"/>
+            <w:r>
+              <w:rPr>
+                <w:sz w:val="32"/>
+                <w:szCs w:val="32"/>
+              </w:rPr>
+              <w:t>50)</w:t>
             </w:r>
           </w:p>
         </w:tc>
@@ -1288,7 +1319,6 @@
                 <w:szCs w:val="32"/>
               </w:rPr>
             </w:pPr>
-            <w:proofErr w:type="spellStart"/>
             <w:r>
               <w:rPr>
                 <w:sz w:val="32"/>
@@ -1296,7 +1326,6 @@
               </w:rPr>
               <w:t>Act_id</w:t>
             </w:r>
-            <w:proofErr w:type="spellEnd"/>
           </w:p>
         </w:tc>
         <w:tc>
@@ -1352,7 +1381,6 @@
                 <w:szCs w:val="32"/>
               </w:rPr>
             </w:pPr>
-            <w:proofErr w:type="spellStart"/>
             <w:r>
               <w:rPr>
                 <w:sz w:val="32"/>
@@ -1360,26 +1388,34 @@
               </w:rPr>
               <w:t>Act_fname</w:t>
             </w:r>
-            <w:proofErr w:type="spellEnd"/>
-          </w:p>
-        </w:tc>
-        <w:tc>
-          <w:tcPr>
-            <w:tcW w:w="3005" w:type="dxa"/>
-          </w:tcPr>
-          <w:p>
-            <w:pPr>
-              <w:rPr>
-                <w:sz w:val="32"/>
-                <w:szCs w:val="32"/>
-              </w:rPr>
-            </w:pPr>
-            <w:r>
-              <w:rPr>
-                <w:sz w:val="32"/>
-                <w:szCs w:val="32"/>
-              </w:rPr>
-              <w:t>Varchar(50)</w:t>
+          </w:p>
+        </w:tc>
+        <w:tc>
+          <w:tcPr>
+            <w:tcW w:w="3005" w:type="dxa"/>
+          </w:tcPr>
+          <w:p>
+            <w:pPr>
+              <w:rPr>
+                <w:sz w:val="32"/>
+                <w:szCs w:val="32"/>
+              </w:rPr>
+            </w:pPr>
+            <w:proofErr w:type="gramStart"/>
+            <w:r>
+              <w:rPr>
+                <w:sz w:val="32"/>
+                <w:szCs w:val="32"/>
+              </w:rPr>
+              <w:t>Varchar(</w:t>
+            </w:r>
+            <w:proofErr w:type="gramEnd"/>
+            <w:r>
+              <w:rPr>
+                <w:sz w:val="32"/>
+                <w:szCs w:val="32"/>
+              </w:rPr>
+              <w:t>50)</w:t>
             </w:r>
           </w:p>
         </w:tc>
@@ -1416,7 +1452,6 @@
                 <w:szCs w:val="32"/>
               </w:rPr>
             </w:pPr>
-            <w:proofErr w:type="spellStart"/>
             <w:r>
               <w:rPr>
                 <w:sz w:val="32"/>
@@ -1424,26 +1459,34 @@
               </w:rPr>
               <w:t>Act_lname</w:t>
             </w:r>
-            <w:proofErr w:type="spellEnd"/>
-          </w:p>
-        </w:tc>
-        <w:tc>
-          <w:tcPr>
-            <w:tcW w:w="3005" w:type="dxa"/>
-          </w:tcPr>
-          <w:p>
-            <w:pPr>
-              <w:rPr>
-                <w:sz w:val="32"/>
-                <w:szCs w:val="32"/>
-              </w:rPr>
-            </w:pPr>
-            <w:r>
-              <w:rPr>
-                <w:sz w:val="32"/>
-                <w:szCs w:val="32"/>
-              </w:rPr>
-              <w:t>Varchar(50)</w:t>
+          </w:p>
+        </w:tc>
+        <w:tc>
+          <w:tcPr>
+            <w:tcW w:w="3005" w:type="dxa"/>
+          </w:tcPr>
+          <w:p>
+            <w:pPr>
+              <w:rPr>
+                <w:sz w:val="32"/>
+                <w:szCs w:val="32"/>
+              </w:rPr>
+            </w:pPr>
+            <w:proofErr w:type="gramStart"/>
+            <w:r>
+              <w:rPr>
+                <w:sz w:val="32"/>
+                <w:szCs w:val="32"/>
+              </w:rPr>
+              <w:t>Varchar(</w:t>
+            </w:r>
+            <w:proofErr w:type="gramEnd"/>
+            <w:r>
+              <w:rPr>
+                <w:sz w:val="32"/>
+                <w:szCs w:val="32"/>
+              </w:rPr>
+              <w:t>50)</w:t>
             </w:r>
           </w:p>
         </w:tc>
@@ -1473,7 +1516,6 @@
                 <w:szCs w:val="32"/>
               </w:rPr>
             </w:pPr>
-            <w:proofErr w:type="spellStart"/>
             <w:r>
               <w:rPr>
                 <w:sz w:val="32"/>
@@ -1481,26 +1523,34 @@
               </w:rPr>
               <w:t>Act_gender</w:t>
             </w:r>
-            <w:proofErr w:type="spellEnd"/>
-          </w:p>
-        </w:tc>
-        <w:tc>
-          <w:tcPr>
-            <w:tcW w:w="3005" w:type="dxa"/>
-          </w:tcPr>
-          <w:p>
-            <w:pPr>
-              <w:rPr>
-                <w:sz w:val="32"/>
-                <w:szCs w:val="32"/>
-              </w:rPr>
-            </w:pPr>
-            <w:r>
-              <w:rPr>
-                <w:sz w:val="32"/>
-                <w:szCs w:val="32"/>
-              </w:rPr>
-              <w:t>Varchar(1)</w:t>
+          </w:p>
+        </w:tc>
+        <w:tc>
+          <w:tcPr>
+            <w:tcW w:w="3005" w:type="dxa"/>
+          </w:tcPr>
+          <w:p>
+            <w:pPr>
+              <w:rPr>
+                <w:sz w:val="32"/>
+                <w:szCs w:val="32"/>
+              </w:rPr>
+            </w:pPr>
+            <w:proofErr w:type="gramStart"/>
+            <w:r>
+              <w:rPr>
+                <w:sz w:val="32"/>
+                <w:szCs w:val="32"/>
+              </w:rPr>
+              <w:t>Varchar(</w:t>
+            </w:r>
+            <w:proofErr w:type="gramEnd"/>
+            <w:r>
+              <w:rPr>
+                <w:sz w:val="32"/>
+                <w:szCs w:val="32"/>
+              </w:rPr>
+              <w:t>1)</w:t>
             </w:r>
           </w:p>
         </w:tc>
@@ -1546,17 +1596,8 @@
           <w:sz w:val="32"/>
           <w:szCs w:val="32"/>
         </w:rPr>
-        <w:t xml:space="preserve">5. </w:t>
-      </w:r>
-      <w:proofErr w:type="spellStart"/>
-      <w:r>
-        <w:rPr>
-          <w:sz w:val="32"/>
-          <w:szCs w:val="32"/>
-        </w:rPr>
-        <w:t>movie_cast</w:t>
-      </w:r>
-      <w:proofErr w:type="spellEnd"/>
+        <w:t>5. movie_cast</w:t>
+      </w:r>
     </w:p>
     <w:tbl>
       <w:tblPr>
@@ -1684,7 +1725,6 @@
                 <w:szCs w:val="32"/>
               </w:rPr>
             </w:pPr>
-            <w:proofErr w:type="spellStart"/>
             <w:r>
               <w:rPr>
                 <w:sz w:val="32"/>
@@ -1692,7 +1732,6 @@
               </w:rPr>
               <w:t>Movie_cast_id</w:t>
             </w:r>
-            <w:proofErr w:type="spellEnd"/>
           </w:p>
         </w:tc>
         <w:tc>
@@ -1748,7 +1787,6 @@
                 <w:szCs w:val="32"/>
               </w:rPr>
             </w:pPr>
-            <w:proofErr w:type="spellStart"/>
             <w:r>
               <w:rPr>
                 <w:sz w:val="32"/>
@@ -1756,7 +1794,6 @@
               </w:rPr>
               <w:t>Fk_act_id</w:t>
             </w:r>
-            <w:proofErr w:type="spellEnd"/>
           </w:p>
         </w:tc>
         <w:tc>
@@ -1880,12 +1917,21 @@
                 <w:szCs w:val="32"/>
               </w:rPr>
             </w:pPr>
-            <w:r>
-              <w:rPr>
-                <w:sz w:val="32"/>
-                <w:szCs w:val="32"/>
-              </w:rPr>
-              <w:t>Varchar(30)</w:t>
+            <w:proofErr w:type="gramStart"/>
+            <w:r>
+              <w:rPr>
+                <w:sz w:val="32"/>
+                <w:szCs w:val="32"/>
+              </w:rPr>
+              <w:t>Varchar(</w:t>
+            </w:r>
+            <w:proofErr w:type="gramEnd"/>
+            <w:r>
+              <w:rPr>
+                <w:sz w:val="32"/>
+                <w:szCs w:val="32"/>
+              </w:rPr>
+              <w:t>30)</w:t>
             </w:r>
           </w:p>
         </w:tc>
@@ -2060,7 +2106,6 @@
                 <w:szCs w:val="32"/>
               </w:rPr>
             </w:pPr>
-            <w:proofErr w:type="spellStart"/>
             <w:r>
               <w:rPr>
                 <w:sz w:val="32"/>
@@ -2068,7 +2113,6 @@
               </w:rPr>
               <w:t>Rev_id</w:t>
             </w:r>
-            <w:proofErr w:type="spellEnd"/>
           </w:p>
         </w:tc>
         <w:tc>
@@ -2124,7 +2168,6 @@
                 <w:szCs w:val="32"/>
               </w:rPr>
             </w:pPr>
-            <w:proofErr w:type="spellStart"/>
             <w:r>
               <w:rPr>
                 <w:sz w:val="32"/>
@@ -2132,26 +2175,34 @@
               </w:rPr>
               <w:t>Rev_name</w:t>
             </w:r>
-            <w:proofErr w:type="spellEnd"/>
-          </w:p>
-        </w:tc>
-        <w:tc>
-          <w:tcPr>
-            <w:tcW w:w="3005" w:type="dxa"/>
-          </w:tcPr>
-          <w:p>
-            <w:pPr>
-              <w:rPr>
-                <w:sz w:val="32"/>
-                <w:szCs w:val="32"/>
-              </w:rPr>
-            </w:pPr>
-            <w:r>
-              <w:rPr>
-                <w:sz w:val="32"/>
-                <w:szCs w:val="32"/>
-              </w:rPr>
-              <w:t>Varchar(50)</w:t>
+          </w:p>
+        </w:tc>
+        <w:tc>
+          <w:tcPr>
+            <w:tcW w:w="3005" w:type="dxa"/>
+          </w:tcPr>
+          <w:p>
+            <w:pPr>
+              <w:rPr>
+                <w:sz w:val="32"/>
+                <w:szCs w:val="32"/>
+              </w:rPr>
+            </w:pPr>
+            <w:proofErr w:type="gramStart"/>
+            <w:r>
+              <w:rPr>
+                <w:sz w:val="32"/>
+                <w:szCs w:val="32"/>
+              </w:rPr>
+              <w:t>Varchar(</w:t>
+            </w:r>
+            <w:proofErr w:type="gramEnd"/>
+            <w:r>
+              <w:rPr>
+                <w:sz w:val="32"/>
+                <w:szCs w:val="32"/>
+              </w:rPr>
+              <w:t>50)</w:t>
             </w:r>
           </w:p>
         </w:tc>
@@ -2381,7 +2432,6 @@
                 <w:szCs w:val="32"/>
               </w:rPr>
             </w:pPr>
-            <w:proofErr w:type="spellStart"/>
             <w:r>
               <w:rPr>
                 <w:sz w:val="32"/>
@@ -2389,7 +2439,6 @@
               </w:rPr>
               <w:t>Fk_rev_id</w:t>
             </w:r>
-            <w:proofErr w:type="spellEnd"/>
           </w:p>
         </w:tc>
         <w:tc>
@@ -2438,7 +2487,6 @@
                 <w:szCs w:val="32"/>
               </w:rPr>
             </w:pPr>
-            <w:proofErr w:type="spellStart"/>
             <w:r>
               <w:rPr>
                 <w:sz w:val="32"/>
@@ -2446,7 +2494,6 @@
               </w:rPr>
               <w:t>Rev_stars</w:t>
             </w:r>
-            <w:proofErr w:type="spellEnd"/>
           </w:p>
         </w:tc>
         <w:tc>
@@ -2502,7 +2549,6 @@
                 <w:szCs w:val="32"/>
               </w:rPr>
             </w:pPr>
-            <w:proofErr w:type="spellStart"/>
             <w:r>
               <w:rPr>
                 <w:sz w:val="32"/>
@@ -2510,7 +2556,6 @@
               </w:rPr>
               <w:t>Num_of_rev</w:t>
             </w:r>
-            <w:proofErr w:type="spellEnd"/>
           </w:p>
         </w:tc>
         <w:tc>
@@ -2705,7 +2750,6 @@
                 <w:szCs w:val="32"/>
               </w:rPr>
             </w:pPr>
-            <w:proofErr w:type="spellStart"/>
             <w:r>
               <w:rPr>
                 <w:sz w:val="32"/>
@@ -2713,7 +2757,6 @@
               </w:rPr>
               <w:t>Gen_id</w:t>
             </w:r>
-            <w:proofErr w:type="spellEnd"/>
           </w:p>
         </w:tc>
         <w:tc>
@@ -2769,7 +2812,6 @@
                 <w:szCs w:val="32"/>
               </w:rPr>
             </w:pPr>
-            <w:proofErr w:type="spellStart"/>
             <w:r>
               <w:rPr>
                 <w:sz w:val="32"/>
@@ -2777,26 +2819,34 @@
               </w:rPr>
               <w:t>Gen_title</w:t>
             </w:r>
-            <w:proofErr w:type="spellEnd"/>
-          </w:p>
-        </w:tc>
-        <w:tc>
-          <w:tcPr>
-            <w:tcW w:w="3005" w:type="dxa"/>
-          </w:tcPr>
-          <w:p>
-            <w:pPr>
-              <w:rPr>
-                <w:sz w:val="32"/>
-                <w:szCs w:val="32"/>
-              </w:rPr>
-            </w:pPr>
-            <w:r>
-              <w:rPr>
-                <w:sz w:val="32"/>
-                <w:szCs w:val="32"/>
-              </w:rPr>
-              <w:t>Varchar(50)</w:t>
+          </w:p>
+        </w:tc>
+        <w:tc>
+          <w:tcPr>
+            <w:tcW w:w="3005" w:type="dxa"/>
+          </w:tcPr>
+          <w:p>
+            <w:pPr>
+              <w:rPr>
+                <w:sz w:val="32"/>
+                <w:szCs w:val="32"/>
+              </w:rPr>
+            </w:pPr>
+            <w:proofErr w:type="gramStart"/>
+            <w:r>
+              <w:rPr>
+                <w:sz w:val="32"/>
+                <w:szCs w:val="32"/>
+              </w:rPr>
+              <w:t>Varchar(</w:t>
+            </w:r>
+            <w:proofErr w:type="gramEnd"/>
+            <w:r>
+              <w:rPr>
+                <w:sz w:val="32"/>
+                <w:szCs w:val="32"/>
+              </w:rPr>
+              <w:t>50)</w:t>
             </w:r>
           </w:p>
         </w:tc>
@@ -2842,17 +2892,8 @@
           <w:sz w:val="32"/>
           <w:szCs w:val="32"/>
         </w:rPr>
-        <w:t xml:space="preserve">9. </w:t>
-      </w:r>
-      <w:proofErr w:type="spellStart"/>
-      <w:r>
-        <w:rPr>
-          <w:sz w:val="32"/>
-          <w:szCs w:val="32"/>
-        </w:rPr>
-        <w:t>movie_genre</w:t>
-      </w:r>
-      <w:proofErr w:type="spellEnd"/>
+        <w:t>9. movie_genre</w:t>
+      </w:r>
     </w:p>
     <w:tbl>
       <w:tblPr>
@@ -3035,7 +3076,6 @@
                 <w:szCs w:val="32"/>
               </w:rPr>
             </w:pPr>
-            <w:proofErr w:type="spellStart"/>
             <w:r>
               <w:rPr>
                 <w:sz w:val="32"/>
@@ -3043,7 +3083,6 @@
               </w:rPr>
               <w:t>Fk_gen_id</w:t>
             </w:r>
-            <w:proofErr w:type="spellEnd"/>
           </w:p>
         </w:tc>
         <w:tc>
@@ -3489,7 +3528,23 @@
           <w:sz w:val="32"/>
           <w:szCs w:val="32"/>
         </w:rPr>
-        <w:t>8. Write SQL query to display the movie data those are released in UK, USA and Poland.</w:t>
+        <w:t xml:space="preserve">8. Write SQL query to display the movie data those are released in UK, </w:t>
+      </w:r>
+      <w:proofErr w:type="gramStart"/>
+      <w:r>
+        <w:rPr>
+          <w:sz w:val="32"/>
+          <w:szCs w:val="32"/>
+        </w:rPr>
+        <w:t>USA</w:t>
+      </w:r>
+      <w:proofErr w:type="gramEnd"/>
+      <w:r>
+        <w:rPr>
+          <w:sz w:val="32"/>
+          <w:szCs w:val="32"/>
+        </w:rPr>
+        <w:t xml:space="preserve"> and Poland.</w:t>
       </w:r>
     </w:p>
     <w:p>
@@ -4250,37 +4305,294 @@
           <w:szCs w:val="32"/>
         </w:rPr>
         <w:lastRenderedPageBreak/>
-        <w:t xml:space="preserve">38. </w:t>
-      </w:r>
-      <w:r>
-        <w:rPr>
-          <w:sz w:val="32"/>
-          <w:szCs w:val="32"/>
-        </w:rPr>
-        <w:t>Write a SQL query to display the</w:t>
-      </w:r>
-      <w:r>
-        <w:rPr>
-          <w:sz w:val="32"/>
-          <w:szCs w:val="32"/>
-        </w:rPr>
-        <w:t xml:space="preserve"> average count of </w:t>
-      </w:r>
-      <w:r>
-        <w:rPr>
-          <w:sz w:val="32"/>
-          <w:szCs w:val="32"/>
-        </w:rPr>
-        <w:t>lead actors, lead actresses, supportive actors, and supportive actresses.</w:t>
-      </w:r>
-    </w:p>
-    <w:p>
-      <w:pPr>
-        <w:rPr>
-          <w:sz w:val="32"/>
-          <w:szCs w:val="32"/>
-        </w:rPr>
-      </w:pPr>
+        <w:t>38. Write a SQL query to display the average count of lead actors, lead actresses, supportive actors, and supportive actresses.</w:t>
+      </w:r>
+    </w:p>
+    <w:p>
+      <w:pPr>
+        <w:rPr>
+          <w:sz w:val="32"/>
+          <w:szCs w:val="32"/>
+        </w:rPr>
+      </w:pPr>
+      <w:r>
+        <w:rPr>
+          <w:sz w:val="32"/>
+          <w:szCs w:val="32"/>
+        </w:rPr>
+        <w:t xml:space="preserve">39. Write a SQL query to display the movie language and the total count of actors associated with </w:t>
+      </w:r>
+      <w:r>
+        <w:rPr>
+          <w:sz w:val="32"/>
+          <w:szCs w:val="32"/>
+        </w:rPr>
+        <w:t>each</w:t>
+      </w:r>
+      <w:r>
+        <w:rPr>
+          <w:sz w:val="32"/>
+          <w:szCs w:val="32"/>
+        </w:rPr>
+        <w:t xml:space="preserve"> language.</w:t>
+      </w:r>
+    </w:p>
+    <w:p>
+      <w:pPr>
+        <w:rPr>
+          <w:sz w:val="32"/>
+          <w:szCs w:val="32"/>
+        </w:rPr>
+      </w:pPr>
+      <w:r>
+        <w:rPr>
+          <w:sz w:val="32"/>
+          <w:szCs w:val="32"/>
+        </w:rPr>
+        <w:t xml:space="preserve">40. Write a SQL query to display the movie language and the total count of directors associated with </w:t>
+      </w:r>
+      <w:r>
+        <w:rPr>
+          <w:sz w:val="32"/>
+          <w:szCs w:val="32"/>
+        </w:rPr>
+        <w:t>each</w:t>
+      </w:r>
+      <w:r>
+        <w:rPr>
+          <w:sz w:val="32"/>
+          <w:szCs w:val="32"/>
+        </w:rPr>
+        <w:t xml:space="preserve"> language.</w:t>
+      </w:r>
+    </w:p>
+    <w:p>
+      <w:pPr>
+        <w:rPr>
+          <w:sz w:val="32"/>
+          <w:szCs w:val="32"/>
+        </w:rPr>
+      </w:pPr>
+      <w:r>
+        <w:rPr>
+          <w:sz w:val="32"/>
+          <w:szCs w:val="32"/>
+        </w:rPr>
+        <w:t xml:space="preserve">41. Write a SQL query to display the </w:t>
+      </w:r>
+      <w:r>
+        <w:rPr>
+          <w:sz w:val="32"/>
+          <w:szCs w:val="32"/>
+        </w:rPr>
+        <w:t>movie names and their corresponding genres</w:t>
+      </w:r>
+      <w:r>
+        <w:rPr>
+          <w:sz w:val="32"/>
+          <w:szCs w:val="32"/>
+        </w:rPr>
+        <w:t>.</w:t>
+      </w:r>
+    </w:p>
+    <w:p>
+      <w:pPr>
+        <w:rPr>
+          <w:sz w:val="32"/>
+          <w:szCs w:val="32"/>
+        </w:rPr>
+      </w:pPr>
+      <w:r>
+        <w:rPr>
+          <w:sz w:val="32"/>
+          <w:szCs w:val="32"/>
+        </w:rPr>
+        <w:t>42. Write a SQL query to display the genre and count of the movies for each genre.</w:t>
+      </w:r>
+    </w:p>
+    <w:p>
+      <w:pPr>
+        <w:rPr>
+          <w:sz w:val="32"/>
+          <w:szCs w:val="32"/>
+        </w:rPr>
+      </w:pPr>
+      <w:r>
+        <w:rPr>
+          <w:sz w:val="32"/>
+          <w:szCs w:val="32"/>
+        </w:rPr>
+        <w:t>43. Write a SQL query to display the average count of movies released between 2000 and 2010.</w:t>
+      </w:r>
+    </w:p>
+    <w:p>
+      <w:pPr>
+        <w:rPr>
+          <w:sz w:val="32"/>
+          <w:szCs w:val="32"/>
+        </w:rPr>
+      </w:pPr>
+      <w:r>
+        <w:rPr>
+          <w:sz w:val="32"/>
+          <w:szCs w:val="32"/>
+        </w:rPr>
+        <w:t>44. Write a SQL query to display the movies with no director.</w:t>
+      </w:r>
+    </w:p>
+    <w:p>
+      <w:pPr>
+        <w:rPr>
+          <w:sz w:val="32"/>
+          <w:szCs w:val="32"/>
+        </w:rPr>
+      </w:pPr>
+      <w:r>
+        <w:rPr>
+          <w:sz w:val="32"/>
+          <w:szCs w:val="32"/>
+        </w:rPr>
+        <w:t>45. Write a SQL query to display the movies with no movie cast.</w:t>
+      </w:r>
+    </w:p>
+    <w:p>
+      <w:pPr>
+        <w:rPr>
+          <w:sz w:val="32"/>
+          <w:szCs w:val="32"/>
+        </w:rPr>
+      </w:pPr>
+      <w:r>
+        <w:rPr>
+          <w:sz w:val="32"/>
+          <w:szCs w:val="32"/>
+        </w:rPr>
+        <w:t xml:space="preserve">46. </w:t>
+      </w:r>
+      <w:r>
+        <w:rPr>
+          <w:sz w:val="32"/>
+          <w:szCs w:val="32"/>
+        </w:rPr>
+        <w:t>Write a SQL query to display all the actors those have played role in 'Ab tak chhappan'</w:t>
+      </w:r>
+      <w:r>
+        <w:rPr>
+          <w:sz w:val="32"/>
+          <w:szCs w:val="32"/>
+        </w:rPr>
+        <w:t xml:space="preserve"> [Use Subquery]</w:t>
+      </w:r>
+    </w:p>
+    <w:p>
+      <w:pPr>
+        <w:rPr>
+          <w:sz w:val="32"/>
+          <w:szCs w:val="32"/>
+        </w:rPr>
+      </w:pPr>
+      <w:r>
+        <w:rPr>
+          <w:sz w:val="32"/>
+          <w:szCs w:val="32"/>
+        </w:rPr>
+        <w:t xml:space="preserve">47. </w:t>
+      </w:r>
+      <w:r>
+        <w:rPr>
+          <w:sz w:val="32"/>
+          <w:szCs w:val="32"/>
+        </w:rPr>
+        <w:t>Write a SQL query to display movie title and all the actors those have played role in 'Ab tak chhappan'</w:t>
+      </w:r>
+    </w:p>
+    <w:p>
+      <w:pPr>
+        <w:rPr>
+          <w:sz w:val="32"/>
+          <w:szCs w:val="32"/>
+        </w:rPr>
+      </w:pPr>
+      <w:r>
+        <w:rPr>
+          <w:sz w:val="32"/>
+          <w:szCs w:val="32"/>
+        </w:rPr>
+        <w:t xml:space="preserve">48. </w:t>
+      </w:r>
+      <w:r>
+        <w:rPr>
+          <w:sz w:val="32"/>
+          <w:szCs w:val="32"/>
+        </w:rPr>
+        <w:t>Write a SQL query to display movie name, its genre, director name, reviewer, and ratings.</w:t>
+      </w:r>
+    </w:p>
+    <w:p>
+      <w:pPr>
+        <w:rPr>
+          <w:sz w:val="32"/>
+          <w:szCs w:val="32"/>
+        </w:rPr>
+      </w:pPr>
+      <w:r>
+        <w:rPr>
+          <w:sz w:val="32"/>
+          <w:szCs w:val="32"/>
+        </w:rPr>
+        <w:t xml:space="preserve">49. </w:t>
+      </w:r>
+      <w:r>
+        <w:rPr>
+          <w:sz w:val="32"/>
+          <w:szCs w:val="32"/>
+        </w:rPr>
+        <w:t>Write a SQL query to display average count of stars for English movies.</w:t>
+      </w:r>
+    </w:p>
+    <w:p>
+      <w:pPr>
+        <w:rPr>
+          <w:sz w:val="32"/>
+          <w:szCs w:val="32"/>
+        </w:rPr>
+      </w:pPr>
+      <w:r>
+        <w:rPr>
+          <w:sz w:val="32"/>
+          <w:szCs w:val="32"/>
+        </w:rPr>
+        <w:t xml:space="preserve">50. </w:t>
+      </w:r>
+      <w:r>
+        <w:rPr>
+          <w:sz w:val="32"/>
+          <w:szCs w:val="32"/>
+        </w:rPr>
+        <w:t>Write a SQL query to display average count of stars for each language.</w:t>
+      </w:r>
+    </w:p>
+    <w:p>
+      <w:pPr>
+        <w:rPr>
+          <w:sz w:val="32"/>
+          <w:szCs w:val="32"/>
+        </w:rPr>
+      </w:pPr>
+      <w:r>
+        <w:rPr>
+          <w:sz w:val="32"/>
+          <w:szCs w:val="32"/>
+        </w:rPr>
+        <w:t xml:space="preserve">51. </w:t>
+      </w:r>
+      <w:r>
+        <w:rPr>
+          <w:sz w:val="32"/>
+          <w:szCs w:val="32"/>
+        </w:rPr>
+        <w:t>Write a SQL query to display movie name and its IMDB ratings.</w:t>
+      </w:r>
     </w:p>
     <w:sectPr>
       <w:pgSz w:w="11906" w:h="16838"/>

</xml_diff>